<commit_message>
change out of memory context
</commit_message>
<xml_diff>
--- a/localGPT/SOURCE_DOCUMENTS/Glue troubleshooting #1.docx
+++ b/localGPT/SOURCE_DOCUMENTS/Glue troubleshooting #1.docx
@@ -27,61 +27,8 @@
           <w:spacing w:val="-1"/>
           <w:sz w:val="24"/>
           <w:szCs w:val="24"/>
-          <w:highlight w:val="yellow"/>
         </w:rPr>
-        <w:t xml:space="preserve">In </w:t>
-      </w:r>
-      <w:r>
-        <w:rPr>
-          <w:rFonts w:ascii="Segoe UI" w:eastAsia="Times New Roman" w:hAnsi="Segoe UI" w:cs="Segoe UI"/>
-          <w:b/>
-          <w:bCs/>
-          <w:color w:val="111111"/>
-          <w:spacing w:val="-1"/>
-          <w:sz w:val="24"/>
-          <w:szCs w:val="24"/>
-          <w:highlight w:val="yellow"/>
-        </w:rPr>
-        <w:t xml:space="preserve">your </w:t>
-      </w:r>
-      <w:r>
-        <w:rPr>
-          <w:rFonts w:ascii="Segoe UI" w:eastAsia="Times New Roman" w:hAnsi="Segoe UI" w:cs="Segoe UI"/>
-          <w:b/>
-          <w:bCs/>
-          <w:color w:val="111111"/>
-          <w:spacing w:val="-1"/>
-          <w:sz w:val="24"/>
-          <w:szCs w:val="24"/>
-          <w:highlight w:val="yellow"/>
-        </w:rPr>
-        <w:t xml:space="preserve">glue </w:t>
-      </w:r>
-      <w:r>
-        <w:rPr>
-          <w:rFonts w:ascii="Segoe UI" w:eastAsia="Times New Roman" w:hAnsi="Segoe UI" w:cs="Segoe UI"/>
-          <w:b/>
-          <w:bCs/>
-          <w:color w:val="111111"/>
-          <w:spacing w:val="-1"/>
-          <w:sz w:val="24"/>
-          <w:szCs w:val="24"/>
-          <w:highlight w:val="yellow"/>
-        </w:rPr>
-        <w:t xml:space="preserve">publication </w:t>
-      </w:r>
-      <w:r>
-        <w:rPr>
-          <w:rFonts w:ascii="Segoe UI" w:eastAsia="Times New Roman" w:hAnsi="Segoe UI" w:cs="Segoe UI"/>
-          <w:b/>
-          <w:bCs/>
-          <w:color w:val="111111"/>
-          <w:spacing w:val="-1"/>
-          <w:sz w:val="24"/>
-          <w:szCs w:val="24"/>
-          <w:highlight w:val="yellow"/>
-        </w:rPr>
-        <w:t>you get</w:t>
+        <w:t>Out of memory issues / SparkOutOfMemoryError</w:t>
       </w:r>
       <w:r>
         <w:rPr>
@@ -93,34 +40,8 @@
           <w:sz w:val="24"/>
           <w:szCs w:val="24"/>
         </w:rPr>
-        <w:t xml:space="preserve"> </w:t>
+        <w:t xml:space="preserve"> / Out of Memory</w:t>
       </w:r>
-      <w:r>
-        <w:rPr>
-          <w:rFonts w:ascii="Segoe UI" w:eastAsia="Times New Roman" w:hAnsi="Segoe UI" w:cs="Segoe UI"/>
-          <w:b/>
-          <w:bCs/>
-          <w:color w:val="111111"/>
-          <w:spacing w:val="-1"/>
-          <w:sz w:val="24"/>
-          <w:szCs w:val="24"/>
-        </w:rPr>
-        <w:t xml:space="preserve">Out of memory issues / </w:t>
-      </w:r>
-      <w:proofErr w:type="spellStart"/>
-      <w:r>
-        <w:rPr>
-          <w:rFonts w:ascii="Segoe UI" w:eastAsia="Times New Roman" w:hAnsi="Segoe UI" w:cs="Segoe UI"/>
-          <w:b/>
-          <w:bCs/>
-          <w:color w:val="111111"/>
-          <w:spacing w:val="-1"/>
-          <w:sz w:val="24"/>
-          <w:szCs w:val="24"/>
-        </w:rPr>
-        <w:t>SparkOutOfMemoryError</w:t>
-      </w:r>
-      <w:proofErr w:type="spellEnd"/>
     </w:p>
     <w:p>
       <w:pPr>
@@ -943,7 +864,7 @@
       <w:start w:val="1"/>
       <w:numFmt w:val="decimal"/>
       <w:lvlRestart w:val="0"/>
-      <w:pStyle w:val="Heading1"/>
+      <w:pStyle w:val="Kop1"/>
       <w:lvlText w:val="%1."/>
       <w:lvlJc w:val="left"/>
       <w:pPr>
@@ -959,7 +880,7 @@
     <w:lvl w:ilvl="1">
       <w:start w:val="1"/>
       <w:numFmt w:val="decimal"/>
-      <w:pStyle w:val="Heading2"/>
+      <w:pStyle w:val="Kop2"/>
       <w:lvlText w:val="%1.%2."/>
       <w:lvlJc w:val="left"/>
       <w:pPr>
@@ -975,7 +896,7 @@
     <w:lvl w:ilvl="2">
       <w:start w:val="1"/>
       <w:numFmt w:val="decimal"/>
-      <w:pStyle w:val="Heading3"/>
+      <w:pStyle w:val="Kop3"/>
       <w:lvlText w:val="%1.%2.%3."/>
       <w:lvlJc w:val="left"/>
       <w:pPr>
@@ -4498,7 +4419,7 @@
     <w:lsdException w:name="Unresolved Mention" w:semiHidden="1" w:uiPriority="99" w:unhideWhenUsed="1"/>
     <w:lsdException w:name="Smart Link" w:semiHidden="1" w:uiPriority="99" w:unhideWhenUsed="1"/>
   </w:latentStyles>
-  <w:style w:type="paragraph" w:default="1" w:styleId="Normal">
+  <w:style w:type="paragraph" w:default="1" w:styleId="Standaard">
     <w:name w:val="Normal"/>
     <w:qFormat/>
     <w:rsid w:val="00947650"/>
@@ -4509,10 +4430,10 @@
       <w14:ligatures w14:val="none"/>
     </w:rPr>
   </w:style>
-  <w:style w:type="paragraph" w:styleId="Heading1">
+  <w:style w:type="paragraph" w:styleId="Kop1">
     <w:name w:val="heading 1"/>
-    <w:basedOn w:val="Normal"/>
-    <w:next w:val="Normal"/>
+    <w:basedOn w:val="Standaard"/>
+    <w:next w:val="Standaard"/>
     <w:qFormat/>
     <w:rsid w:val="00791023"/>
     <w:pPr>
@@ -4531,11 +4452,11 @@
       <w:szCs w:val="32"/>
     </w:rPr>
   </w:style>
-  <w:style w:type="paragraph" w:styleId="Heading2">
+  <w:style w:type="paragraph" w:styleId="Kop2">
     <w:name w:val="heading 2"/>
-    <w:basedOn w:val="Normal"/>
-    <w:next w:val="Normal"/>
-    <w:link w:val="Heading2Char"/>
+    <w:basedOn w:val="Standaard"/>
+    <w:next w:val="Standaard"/>
+    <w:link w:val="Kop2Char"/>
     <w:uiPriority w:val="9"/>
     <w:qFormat/>
     <w:rsid w:val="00A6027C"/>
@@ -4555,11 +4476,11 @@
       <w:szCs w:val="28"/>
     </w:rPr>
   </w:style>
-  <w:style w:type="paragraph" w:styleId="Heading3">
+  <w:style w:type="paragraph" w:styleId="Kop3">
     <w:name w:val="heading 3"/>
-    <w:basedOn w:val="Normal"/>
-    <w:next w:val="Normal"/>
-    <w:link w:val="Heading3Char"/>
+    <w:basedOn w:val="Standaard"/>
+    <w:next w:val="Standaard"/>
+    <w:link w:val="Kop3Char"/>
     <w:uiPriority w:val="9"/>
     <w:qFormat/>
     <w:rsid w:val="00A6027C"/>
@@ -4578,10 +4499,10 @@
       <w:szCs w:val="26"/>
     </w:rPr>
   </w:style>
-  <w:style w:type="paragraph" w:styleId="Heading4">
+  <w:style w:type="paragraph" w:styleId="Kop4">
     <w:name w:val="heading 4"/>
-    <w:basedOn w:val="Normal"/>
-    <w:next w:val="Normal"/>
+    <w:basedOn w:val="Standaard"/>
+    <w:next w:val="Standaard"/>
     <w:qFormat/>
     <w:rsid w:val="00CB6ADD"/>
     <w:pPr>
@@ -4595,10 +4516,10 @@
       <w:szCs w:val="24"/>
     </w:rPr>
   </w:style>
-  <w:style w:type="paragraph" w:styleId="Heading5">
+  <w:style w:type="paragraph" w:styleId="Kop5">
     <w:name w:val="heading 5"/>
-    <w:basedOn w:val="Normal"/>
-    <w:next w:val="Normal"/>
+    <w:basedOn w:val="Standaard"/>
+    <w:next w:val="Standaard"/>
     <w:qFormat/>
     <w:rsid w:val="00CB6ADD"/>
     <w:pPr>
@@ -4610,10 +4531,10 @@
       <w:szCs w:val="24"/>
     </w:rPr>
   </w:style>
-  <w:style w:type="paragraph" w:styleId="Heading6">
+  <w:style w:type="paragraph" w:styleId="Kop6">
     <w:name w:val="heading 6"/>
-    <w:basedOn w:val="Normal"/>
-    <w:next w:val="Normal"/>
+    <w:basedOn w:val="Standaard"/>
+    <w:next w:val="Standaard"/>
     <w:qFormat/>
     <w:rsid w:val="00CB6ADD"/>
     <w:pPr>
@@ -4626,10 +4547,10 @@
       <w:szCs w:val="24"/>
     </w:rPr>
   </w:style>
-  <w:style w:type="paragraph" w:styleId="Heading7">
+  <w:style w:type="paragraph" w:styleId="Kop7">
     <w:name w:val="heading 7"/>
-    <w:basedOn w:val="Normal"/>
-    <w:next w:val="Normal"/>
+    <w:basedOn w:val="Standaard"/>
+    <w:next w:val="Standaard"/>
     <w:qFormat/>
     <w:rsid w:val="00CB6ADD"/>
     <w:pPr>
@@ -4640,10 +4561,10 @@
       <w:szCs w:val="24"/>
     </w:rPr>
   </w:style>
-  <w:style w:type="paragraph" w:styleId="Heading8">
+  <w:style w:type="paragraph" w:styleId="Kop8">
     <w:name w:val="heading 8"/>
-    <w:basedOn w:val="Normal"/>
-    <w:next w:val="Normal"/>
+    <w:basedOn w:val="Standaard"/>
+    <w:next w:val="Standaard"/>
     <w:qFormat/>
     <w:rsid w:val="00CB6ADD"/>
     <w:pPr>
@@ -4655,10 +4576,10 @@
       <w:szCs w:val="24"/>
     </w:rPr>
   </w:style>
-  <w:style w:type="paragraph" w:styleId="Heading9">
+  <w:style w:type="paragraph" w:styleId="Kop9">
     <w:name w:val="heading 9"/>
-    <w:basedOn w:val="Normal"/>
-    <w:next w:val="Normal"/>
+    <w:basedOn w:val="Standaard"/>
+    <w:next w:val="Standaard"/>
     <w:qFormat/>
     <w:rsid w:val="00CB6ADD"/>
     <w:pPr>
@@ -4671,13 +4592,13 @@
       <w:szCs w:val="24"/>
     </w:rPr>
   </w:style>
-  <w:style w:type="character" w:default="1" w:styleId="DefaultParagraphFont">
+  <w:style w:type="character" w:default="1" w:styleId="Standaardalinea-lettertype">
     <w:name w:val="Default Paragraph Font"/>
     <w:uiPriority w:val="1"/>
     <w:semiHidden/>
     <w:unhideWhenUsed/>
   </w:style>
-  <w:style w:type="table" w:default="1" w:styleId="TableNormal">
+  <w:style w:type="table" w:default="1" w:styleId="Standaardtabel">
     <w:name w:val="Normal Table"/>
     <w:uiPriority w:val="99"/>
     <w:semiHidden/>
@@ -4692,7 +4613,7 @@
       </w:tblCellMar>
     </w:tblPr>
   </w:style>
-  <w:style w:type="numbering" w:default="1" w:styleId="NoList">
+  <w:style w:type="numbering" w:default="1" w:styleId="Geenlijst">
     <w:name w:val="No List"/>
     <w:uiPriority w:val="99"/>
     <w:semiHidden/>
@@ -4700,7 +4621,7 @@
   </w:style>
   <w:style w:type="paragraph" w:customStyle="1" w:styleId="ASenderdata">
     <w:name w:val="A_Senderdata"/>
-    <w:basedOn w:val="Normal"/>
+    <w:basedOn w:val="Standaard"/>
     <w:rsid w:val="00DE310B"/>
     <w:pPr>
       <w:framePr w:w="3289" w:vSpace="170" w:wrap="around" w:vAnchor="page" w:hAnchor="page" w:x="7485" w:y="2779"/>
@@ -4711,9 +4632,9 @@
       <w:sz w:val="14"/>
     </w:rPr>
   </w:style>
-  <w:style w:type="paragraph" w:styleId="Header">
+  <w:style w:type="paragraph" w:styleId="Koptekst">
     <w:name w:val="header"/>
-    <w:basedOn w:val="Normal"/>
+    <w:basedOn w:val="Standaard"/>
     <w:rsid w:val="00635B91"/>
     <w:pPr>
       <w:spacing w:line="190" w:lineRule="exact"/>
@@ -4722,9 +4643,9 @@
       <w:sz w:val="14"/>
     </w:rPr>
   </w:style>
-  <w:style w:type="paragraph" w:styleId="Footer">
+  <w:style w:type="paragraph" w:styleId="Voettekst">
     <w:name w:val="footer"/>
-    <w:basedOn w:val="Normal"/>
+    <w:basedOn w:val="Standaard"/>
     <w:rsid w:val="002C4012"/>
     <w:pPr>
       <w:spacing w:line="210" w:lineRule="exact"/>
@@ -4735,22 +4656,22 @@
   </w:style>
   <w:style w:type="paragraph" w:customStyle="1" w:styleId="ASubject">
     <w:name w:val="A_Subject"/>
-    <w:basedOn w:val="Normal"/>
+    <w:basedOn w:val="Standaard"/>
     <w:rsid w:val="00DE310B"/>
     <w:rPr>
       <w:b/>
       <w:bCs/>
     </w:rPr>
   </w:style>
-  <w:style w:type="paragraph" w:styleId="Salutation">
+  <w:style w:type="paragraph" w:styleId="Aanhef">
     <w:name w:val="Salutation"/>
-    <w:basedOn w:val="Normal"/>
-    <w:next w:val="Normal"/>
-    <w:rsid w:val="00454F50"/>
-  </w:style>
-  <w:style w:type="paragraph" w:styleId="EnvelopeAddress">
+    <w:basedOn w:val="Standaard"/>
+    <w:next w:val="Standaard"/>
+    <w:rsid w:val="00454F50"/>
+  </w:style>
+  <w:style w:type="paragraph" w:styleId="Adresenvelop">
     <w:name w:val="envelope address"/>
-    <w:basedOn w:val="Normal"/>
+    <w:basedOn w:val="Standaard"/>
     <w:rsid w:val="00454F50"/>
     <w:pPr>
       <w:framePr w:w="7920" w:h="1980" w:hRule="exact" w:hSpace="141" w:wrap="auto" w:hAnchor="page" w:xAlign="center" w:yAlign="bottom"/>
@@ -4760,25 +4681,25 @@
       <w:sz w:val="24"/>
     </w:rPr>
   </w:style>
-  <w:style w:type="paragraph" w:styleId="Closing">
+  <w:style w:type="paragraph" w:styleId="Afsluiting">
     <w:name w:val="Closing"/>
-    <w:basedOn w:val="Normal"/>
+    <w:basedOn w:val="Standaard"/>
     <w:rsid w:val="00454F50"/>
     <w:pPr>
       <w:ind w:left="4252"/>
     </w:pPr>
   </w:style>
-  <w:style w:type="paragraph" w:styleId="EnvelopeReturn">
+  <w:style w:type="paragraph" w:styleId="Afzender">
     <w:name w:val="envelope return"/>
-    <w:basedOn w:val="Normal"/>
+    <w:basedOn w:val="Standaard"/>
     <w:rsid w:val="00454F50"/>
     <w:rPr>
       <w:sz w:val="20"/>
     </w:rPr>
   </w:style>
-  <w:style w:type="paragraph" w:styleId="MessageHeader">
+  <w:style w:type="paragraph" w:styleId="Berichtkop">
     <w:name w:val="Message Header"/>
-    <w:basedOn w:val="Normal"/>
+    <w:basedOn w:val="Standaard"/>
     <w:rsid w:val="00454F50"/>
     <w:pPr>
       <w:pBdr>
@@ -4794,10 +4715,10 @@
       <w:sz w:val="24"/>
     </w:rPr>
   </w:style>
-  <w:style w:type="paragraph" w:styleId="Caption">
+  <w:style w:type="paragraph" w:styleId="Bijschrift">
     <w:name w:val="caption"/>
-    <w:basedOn w:val="Normal"/>
-    <w:next w:val="Normal"/>
+    <w:basedOn w:val="Standaard"/>
+    <w:next w:val="Standaard"/>
     <w:qFormat/>
     <w:rsid w:val="00454F50"/>
     <w:pPr>
@@ -4807,41 +4728,41 @@
       <w:b/>
     </w:rPr>
   </w:style>
-  <w:style w:type="paragraph" w:styleId="BlockText">
+  <w:style w:type="paragraph" w:styleId="Bloktekst">
     <w:name w:val="Block Text"/>
-    <w:basedOn w:val="Normal"/>
+    <w:basedOn w:val="Standaard"/>
     <w:rsid w:val="00454F50"/>
     <w:pPr>
       <w:spacing w:after="120"/>
       <w:ind w:left="1440" w:right="1440"/>
     </w:pPr>
   </w:style>
-  <w:style w:type="paragraph" w:styleId="TableofAuthorities">
+  <w:style w:type="paragraph" w:styleId="Bronvermelding">
     <w:name w:val="table of authorities"/>
-    <w:basedOn w:val="Normal"/>
-    <w:next w:val="Normal"/>
+    <w:basedOn w:val="Standaard"/>
+    <w:next w:val="Standaard"/>
     <w:semiHidden/>
     <w:rsid w:val="00454F50"/>
     <w:pPr>
       <w:ind w:left="180" w:hanging="180"/>
     </w:pPr>
   </w:style>
-  <w:style w:type="paragraph" w:styleId="Date">
+  <w:style w:type="paragraph" w:styleId="Datum">
     <w:name w:val="Date"/>
-    <w:basedOn w:val="Normal"/>
-    <w:next w:val="Normal"/>
-    <w:rsid w:val="00454F50"/>
-  </w:style>
-  <w:style w:type="paragraph" w:styleId="DocumentMap">
+    <w:basedOn w:val="Standaard"/>
+    <w:next w:val="Standaard"/>
+    <w:rsid w:val="00454F50"/>
+  </w:style>
+  <w:style w:type="paragraph" w:styleId="Documentstructuur">
     <w:name w:val="Document Map"/>
-    <w:basedOn w:val="Normal"/>
+    <w:basedOn w:val="Standaard"/>
     <w:semiHidden/>
     <w:rsid w:val="00454F50"/>
     <w:pPr>
       <w:shd w:val="clear" w:color="auto" w:fill="000080"/>
     </w:pPr>
   </w:style>
-  <w:style w:type="character" w:styleId="EndnoteReference">
+  <w:style w:type="character" w:styleId="Eindnootmarkering">
     <w:name w:val="endnote reference"/>
     <w:semiHidden/>
     <w:rsid w:val="00454F50"/>
@@ -4850,16 +4771,16 @@
       <w:vertAlign w:val="superscript"/>
     </w:rPr>
   </w:style>
-  <w:style w:type="paragraph" w:styleId="EndnoteText">
+  <w:style w:type="paragraph" w:styleId="Eindnoottekst">
     <w:name w:val="endnote text"/>
-    <w:basedOn w:val="Normal"/>
+    <w:basedOn w:val="Standaard"/>
     <w:semiHidden/>
     <w:rsid w:val="00454F50"/>
     <w:rPr>
       <w:sz w:val="20"/>
     </w:rPr>
   </w:style>
-  <w:style w:type="character" w:styleId="FollowedHyperlink">
+  <w:style w:type="character" w:styleId="GevolgdeHyperlink">
     <w:name w:val="FollowedHyperlink"/>
     <w:rsid w:val="00454F50"/>
     <w:rPr>
@@ -4868,9 +4789,9 @@
       <w:u w:val="single"/>
     </w:rPr>
   </w:style>
-  <w:style w:type="paragraph" w:styleId="Signature">
+  <w:style w:type="paragraph" w:styleId="Handtekening">
     <w:name w:val="Signature"/>
-    <w:basedOn w:val="Normal"/>
+    <w:basedOn w:val="Standaard"/>
     <w:rsid w:val="00454F50"/>
     <w:pPr>
       <w:ind w:left="4252"/>
@@ -4888,8 +4809,8 @@
   </w:style>
   <w:style w:type="paragraph" w:styleId="Index1">
     <w:name w:val="index 1"/>
-    <w:basedOn w:val="Normal"/>
-    <w:next w:val="Normal"/>
+    <w:basedOn w:val="Standaard"/>
+    <w:next w:val="Standaard"/>
     <w:autoRedefine/>
     <w:semiHidden/>
     <w:rsid w:val="00454F50"/>
@@ -4899,8 +4820,8 @@
   </w:style>
   <w:style w:type="paragraph" w:styleId="Index2">
     <w:name w:val="index 2"/>
-    <w:basedOn w:val="Normal"/>
-    <w:next w:val="Normal"/>
+    <w:basedOn w:val="Standaard"/>
+    <w:next w:val="Standaard"/>
     <w:autoRedefine/>
     <w:semiHidden/>
     <w:rsid w:val="00454F50"/>
@@ -4910,8 +4831,8 @@
   </w:style>
   <w:style w:type="paragraph" w:styleId="Index3">
     <w:name w:val="index 3"/>
-    <w:basedOn w:val="Normal"/>
-    <w:next w:val="Normal"/>
+    <w:basedOn w:val="Standaard"/>
+    <w:next w:val="Standaard"/>
     <w:autoRedefine/>
     <w:semiHidden/>
     <w:rsid w:val="00454F50"/>
@@ -4921,8 +4842,8 @@
   </w:style>
   <w:style w:type="paragraph" w:styleId="Index4">
     <w:name w:val="index 4"/>
-    <w:basedOn w:val="Normal"/>
-    <w:next w:val="Normal"/>
+    <w:basedOn w:val="Standaard"/>
+    <w:next w:val="Standaard"/>
     <w:autoRedefine/>
     <w:semiHidden/>
     <w:rsid w:val="00454F50"/>
@@ -4932,8 +4853,8 @@
   </w:style>
   <w:style w:type="paragraph" w:styleId="Index5">
     <w:name w:val="index 5"/>
-    <w:basedOn w:val="Normal"/>
-    <w:next w:val="Normal"/>
+    <w:basedOn w:val="Standaard"/>
+    <w:next w:val="Standaard"/>
     <w:autoRedefine/>
     <w:semiHidden/>
     <w:rsid w:val="00454F50"/>
@@ -4943,8 +4864,8 @@
   </w:style>
   <w:style w:type="paragraph" w:styleId="Index6">
     <w:name w:val="index 6"/>
-    <w:basedOn w:val="Normal"/>
-    <w:next w:val="Normal"/>
+    <w:basedOn w:val="Standaard"/>
+    <w:next w:val="Standaard"/>
     <w:autoRedefine/>
     <w:semiHidden/>
     <w:rsid w:val="00454F50"/>
@@ -4954,8 +4875,8 @@
   </w:style>
   <w:style w:type="paragraph" w:styleId="Index7">
     <w:name w:val="index 7"/>
-    <w:basedOn w:val="Normal"/>
-    <w:next w:val="Normal"/>
+    <w:basedOn w:val="Standaard"/>
+    <w:next w:val="Standaard"/>
     <w:autoRedefine/>
     <w:semiHidden/>
     <w:rsid w:val="00454F50"/>
@@ -4965,8 +4886,8 @@
   </w:style>
   <w:style w:type="paragraph" w:styleId="Index8">
     <w:name w:val="index 8"/>
-    <w:basedOn w:val="Normal"/>
-    <w:next w:val="Normal"/>
+    <w:basedOn w:val="Standaard"/>
+    <w:next w:val="Standaard"/>
     <w:autoRedefine/>
     <w:semiHidden/>
     <w:rsid w:val="00454F50"/>
@@ -4976,8 +4897,8 @@
   </w:style>
   <w:style w:type="paragraph" w:styleId="Index9">
     <w:name w:val="index 9"/>
-    <w:basedOn w:val="Normal"/>
-    <w:next w:val="Normal"/>
+    <w:basedOn w:val="Standaard"/>
+    <w:next w:val="Standaard"/>
     <w:autoRedefine/>
     <w:semiHidden/>
     <w:rsid w:val="00454F50"/>
@@ -4985,9 +4906,9 @@
       <w:ind w:left="1620" w:hanging="180"/>
     </w:pPr>
   </w:style>
-  <w:style w:type="paragraph" w:styleId="IndexHeading">
+  <w:style w:type="paragraph" w:styleId="Indexkop">
     <w:name w:val="index heading"/>
-    <w:basedOn w:val="Normal"/>
+    <w:basedOn w:val="Standaard"/>
     <w:next w:val="Index1"/>
     <w:semiHidden/>
     <w:rsid w:val="00454F50"/>
@@ -4995,10 +4916,10 @@
       <w:b/>
     </w:rPr>
   </w:style>
-  <w:style w:type="paragraph" w:styleId="TOC1">
+  <w:style w:type="paragraph" w:styleId="Inhopg1">
     <w:name w:val="toc 1"/>
-    <w:basedOn w:val="Normal"/>
-    <w:next w:val="Normal"/>
+    <w:basedOn w:val="Standaard"/>
+    <w:next w:val="Standaard"/>
     <w:uiPriority w:val="39"/>
     <w:rsid w:val="00C52A41"/>
     <w:pPr>
@@ -5013,10 +4934,10 @@
       <w:sz w:val="22"/>
     </w:rPr>
   </w:style>
-  <w:style w:type="paragraph" w:styleId="TOC2">
+  <w:style w:type="paragraph" w:styleId="Inhopg2">
     <w:name w:val="toc 2"/>
-    <w:basedOn w:val="Normal"/>
-    <w:next w:val="Normal"/>
+    <w:basedOn w:val="Standaard"/>
+    <w:next w:val="Standaard"/>
     <w:uiPriority w:val="39"/>
     <w:rsid w:val="00C52A41"/>
     <w:pPr>
@@ -5026,30 +4947,30 @@
       <w:ind w:left="170" w:right="567" w:hanging="907"/>
     </w:pPr>
   </w:style>
-  <w:style w:type="paragraph" w:styleId="TOC3">
+  <w:style w:type="paragraph" w:styleId="Inhopg3">
     <w:name w:val="toc 3"/>
-    <w:basedOn w:val="TOC1"/>
-    <w:next w:val="Normal"/>
+    <w:basedOn w:val="Inhopg1"/>
+    <w:next w:val="Standaard"/>
     <w:uiPriority w:val="39"/>
     <w:rsid w:val="00C52A41"/>
     <w:rPr>
       <w:sz w:val="20"/>
     </w:rPr>
   </w:style>
-  <w:style w:type="paragraph" w:styleId="TOC4">
+  <w:style w:type="paragraph" w:styleId="Inhopg4">
     <w:name w:val="toc 4"/>
-    <w:basedOn w:val="TOC2"/>
-    <w:next w:val="Normal"/>
+    <w:basedOn w:val="Inhopg2"/>
+    <w:next w:val="Standaard"/>
     <w:uiPriority w:val="39"/>
     <w:rsid w:val="00C52A41"/>
     <w:rPr>
       <w:sz w:val="16"/>
     </w:rPr>
   </w:style>
-  <w:style w:type="paragraph" w:styleId="TOC5">
+  <w:style w:type="paragraph" w:styleId="Inhopg5">
     <w:name w:val="toc 5"/>
-    <w:basedOn w:val="Normal"/>
-    <w:next w:val="Normal"/>
+    <w:basedOn w:val="Standaard"/>
+    <w:next w:val="Standaard"/>
     <w:semiHidden/>
     <w:rsid w:val="00C52A41"/>
     <w:pPr>
@@ -5059,30 +4980,30 @@
       <w:ind w:left="1077" w:right="567" w:hanging="907"/>
     </w:pPr>
   </w:style>
-  <w:style w:type="paragraph" w:styleId="TOC6">
+  <w:style w:type="paragraph" w:styleId="Inhopg6">
     <w:name w:val="toc 6"/>
-    <w:basedOn w:val="TOC5"/>
-    <w:next w:val="Normal"/>
+    <w:basedOn w:val="Inhopg5"/>
+    <w:next w:val="Standaard"/>
     <w:semiHidden/>
     <w:rsid w:val="00C52A41"/>
     <w:rPr>
       <w:sz w:val="16"/>
     </w:rPr>
   </w:style>
-  <w:style w:type="paragraph" w:styleId="TOC7">
+  <w:style w:type="paragraph" w:styleId="Inhopg7">
     <w:name w:val="toc 7"/>
-    <w:basedOn w:val="TOC1"/>
-    <w:next w:val="Normal"/>
+    <w:basedOn w:val="Inhopg1"/>
+    <w:next w:val="Standaard"/>
     <w:semiHidden/>
     <w:rsid w:val="00C52A41"/>
     <w:pPr>
       <w:ind w:left="170" w:hanging="907"/>
     </w:pPr>
   </w:style>
-  <w:style w:type="paragraph" w:styleId="TOC8">
+  <w:style w:type="paragraph" w:styleId="Inhopg8">
     <w:name w:val="toc 8"/>
-    <w:basedOn w:val="TOC3"/>
-    <w:next w:val="Normal"/>
+    <w:basedOn w:val="Inhopg3"/>
+    <w:next w:val="Standaard"/>
     <w:autoRedefine/>
     <w:semiHidden/>
     <w:rsid w:val="00C52A41"/>
@@ -5090,10 +5011,10 @@
       <w:ind w:left="170" w:hanging="907"/>
     </w:pPr>
   </w:style>
-  <w:style w:type="paragraph" w:styleId="TOC9">
+  <w:style w:type="paragraph" w:styleId="Inhopg9">
     <w:name w:val="toc 9"/>
-    <w:basedOn w:val="Normal"/>
-    <w:next w:val="Normal"/>
+    <w:basedOn w:val="Standaard"/>
+    <w:next w:val="Standaard"/>
     <w:autoRedefine/>
     <w:semiHidden/>
     <w:rsid w:val="00C52A41"/>
@@ -5101,10 +5022,10 @@
       <w:ind w:left="1440"/>
     </w:pPr>
   </w:style>
-  <w:style w:type="paragraph" w:styleId="TOAHeading">
+  <w:style w:type="paragraph" w:styleId="Kopbronvermelding">
     <w:name w:val="toa heading"/>
-    <w:basedOn w:val="Normal"/>
-    <w:next w:val="Normal"/>
+    <w:basedOn w:val="Standaard"/>
+    <w:next w:val="Standaard"/>
     <w:semiHidden/>
     <w:rsid w:val="00454F50"/>
     <w:pPr>
@@ -5115,59 +5036,59 @@
       <w:sz w:val="24"/>
     </w:rPr>
   </w:style>
-  <w:style w:type="paragraph" w:styleId="List">
+  <w:style w:type="paragraph" w:styleId="Lijst">
     <w:name w:val="List"/>
-    <w:basedOn w:val="Normal"/>
+    <w:basedOn w:val="Standaard"/>
     <w:rsid w:val="00454F50"/>
     <w:pPr>
       <w:ind w:left="283" w:hanging="283"/>
     </w:pPr>
   </w:style>
-  <w:style w:type="paragraph" w:styleId="List2">
+  <w:style w:type="paragraph" w:styleId="Lijst2">
     <w:name w:val="List 2"/>
-    <w:basedOn w:val="Normal"/>
+    <w:basedOn w:val="Standaard"/>
     <w:rsid w:val="00454F50"/>
     <w:pPr>
       <w:ind w:left="566" w:hanging="283"/>
     </w:pPr>
   </w:style>
-  <w:style w:type="paragraph" w:styleId="List3">
+  <w:style w:type="paragraph" w:styleId="Lijst3">
     <w:name w:val="List 3"/>
-    <w:basedOn w:val="Normal"/>
+    <w:basedOn w:val="Standaard"/>
     <w:rsid w:val="00454F50"/>
     <w:pPr>
       <w:ind w:left="849" w:hanging="283"/>
     </w:pPr>
   </w:style>
-  <w:style w:type="paragraph" w:styleId="List4">
+  <w:style w:type="paragraph" w:styleId="Lijst4">
     <w:name w:val="List 4"/>
-    <w:basedOn w:val="Normal"/>
+    <w:basedOn w:val="Standaard"/>
     <w:rsid w:val="00454F50"/>
     <w:pPr>
       <w:ind w:left="1132" w:hanging="283"/>
     </w:pPr>
   </w:style>
-  <w:style w:type="paragraph" w:styleId="List5">
+  <w:style w:type="paragraph" w:styleId="Lijst5">
     <w:name w:val="List 5"/>
-    <w:basedOn w:val="Normal"/>
+    <w:basedOn w:val="Standaard"/>
     <w:rsid w:val="00454F50"/>
     <w:pPr>
       <w:ind w:left="1415" w:hanging="283"/>
     </w:pPr>
   </w:style>
-  <w:style w:type="paragraph" w:styleId="TableofFigures">
+  <w:style w:type="paragraph" w:styleId="Lijstmetafbeeldingen">
     <w:name w:val="table of figures"/>
-    <w:basedOn w:val="Normal"/>
-    <w:next w:val="Normal"/>
+    <w:basedOn w:val="Standaard"/>
+    <w:next w:val="Standaard"/>
     <w:semiHidden/>
     <w:rsid w:val="00454F50"/>
     <w:pPr>
       <w:ind w:left="360" w:hanging="360"/>
     </w:pPr>
   </w:style>
-  <w:style w:type="paragraph" w:styleId="ListBullet">
+  <w:style w:type="paragraph" w:styleId="Lijstopsomteken">
     <w:name w:val="List Bullet"/>
-    <w:basedOn w:val="Normal"/>
+    <w:basedOn w:val="Standaard"/>
     <w:autoRedefine/>
     <w:rsid w:val="00454F50"/>
     <w:pPr>
@@ -5177,9 +5098,9 @@
       <w:ind w:left="360" w:hanging="360"/>
     </w:pPr>
   </w:style>
-  <w:style w:type="paragraph" w:styleId="ListBullet2">
+  <w:style w:type="paragraph" w:styleId="Lijstopsomteken2">
     <w:name w:val="List Bullet 2"/>
-    <w:basedOn w:val="Normal"/>
+    <w:basedOn w:val="Standaard"/>
     <w:autoRedefine/>
     <w:rsid w:val="00454F50"/>
     <w:pPr>
@@ -5189,9 +5110,9 @@
       <w:ind w:left="643" w:hanging="360"/>
     </w:pPr>
   </w:style>
-  <w:style w:type="paragraph" w:styleId="ListBullet3">
+  <w:style w:type="paragraph" w:styleId="Lijstopsomteken3">
     <w:name w:val="List Bullet 3"/>
-    <w:basedOn w:val="Normal"/>
+    <w:basedOn w:val="Standaard"/>
     <w:autoRedefine/>
     <w:rsid w:val="00454F50"/>
     <w:pPr>
@@ -5201,9 +5122,9 @@
       <w:ind w:left="926" w:hanging="360"/>
     </w:pPr>
   </w:style>
-  <w:style w:type="paragraph" w:styleId="ListBullet4">
+  <w:style w:type="paragraph" w:styleId="Lijstopsomteken4">
     <w:name w:val="List Bullet 4"/>
-    <w:basedOn w:val="Normal"/>
+    <w:basedOn w:val="Standaard"/>
     <w:autoRedefine/>
     <w:rsid w:val="00454F50"/>
     <w:pPr>
@@ -5213,9 +5134,9 @@
       <w:ind w:left="1209" w:hanging="360"/>
     </w:pPr>
   </w:style>
-  <w:style w:type="paragraph" w:styleId="ListBullet5">
+  <w:style w:type="paragraph" w:styleId="Lijstopsomteken5">
     <w:name w:val="List Bullet 5"/>
-    <w:basedOn w:val="Normal"/>
+    <w:basedOn w:val="Standaard"/>
     <w:autoRedefine/>
     <w:rsid w:val="00454F50"/>
     <w:pPr>
@@ -5225,9 +5146,9 @@
       <w:ind w:left="1492" w:hanging="360"/>
     </w:pPr>
   </w:style>
-  <w:style w:type="paragraph" w:styleId="ListNumber">
+  <w:style w:type="paragraph" w:styleId="Lijstnummering">
     <w:name w:val="List Number"/>
-    <w:basedOn w:val="Normal"/>
+    <w:basedOn w:val="Standaard"/>
     <w:rsid w:val="00454F50"/>
     <w:pPr>
       <w:tabs>
@@ -5236,9 +5157,9 @@
       <w:ind w:left="360" w:hanging="360"/>
     </w:pPr>
   </w:style>
-  <w:style w:type="paragraph" w:styleId="ListNumber2">
+  <w:style w:type="paragraph" w:styleId="Lijstnummering2">
     <w:name w:val="List Number 2"/>
-    <w:basedOn w:val="Normal"/>
+    <w:basedOn w:val="Standaard"/>
     <w:rsid w:val="00454F50"/>
     <w:pPr>
       <w:tabs>
@@ -5247,9 +5168,9 @@
       <w:ind w:left="643" w:hanging="360"/>
     </w:pPr>
   </w:style>
-  <w:style w:type="paragraph" w:styleId="ListNumber3">
+  <w:style w:type="paragraph" w:styleId="Lijstnummering3">
     <w:name w:val="List Number 3"/>
-    <w:basedOn w:val="Normal"/>
+    <w:basedOn w:val="Standaard"/>
     <w:rsid w:val="00454F50"/>
     <w:pPr>
       <w:tabs>
@@ -5258,9 +5179,9 @@
       <w:ind w:left="926" w:hanging="360"/>
     </w:pPr>
   </w:style>
-  <w:style w:type="paragraph" w:styleId="ListNumber4">
+  <w:style w:type="paragraph" w:styleId="Lijstnummering4">
     <w:name w:val="List Number 4"/>
-    <w:basedOn w:val="Normal"/>
+    <w:basedOn w:val="Standaard"/>
     <w:rsid w:val="00454F50"/>
     <w:pPr>
       <w:tabs>
@@ -5269,9 +5190,9 @@
       <w:ind w:left="1209" w:hanging="360"/>
     </w:pPr>
   </w:style>
-  <w:style w:type="paragraph" w:styleId="ListNumber5">
+  <w:style w:type="paragraph" w:styleId="Lijstnummering5">
     <w:name w:val="List Number 5"/>
-    <w:basedOn w:val="Normal"/>
+    <w:basedOn w:val="Standaard"/>
     <w:rsid w:val="00454F50"/>
     <w:pPr>
       <w:tabs>
@@ -5280,52 +5201,52 @@
       <w:ind w:left="1492" w:hanging="360"/>
     </w:pPr>
   </w:style>
-  <w:style w:type="paragraph" w:styleId="ListContinue">
+  <w:style w:type="paragraph" w:styleId="Lijstvoortzetting">
     <w:name w:val="List Continue"/>
-    <w:basedOn w:val="Normal"/>
+    <w:basedOn w:val="Standaard"/>
     <w:rsid w:val="00454F50"/>
     <w:pPr>
       <w:spacing w:after="120"/>
       <w:ind w:left="283"/>
     </w:pPr>
   </w:style>
-  <w:style w:type="paragraph" w:styleId="ListContinue2">
+  <w:style w:type="paragraph" w:styleId="Lijstvoortzetting2">
     <w:name w:val="List Continue 2"/>
-    <w:basedOn w:val="Normal"/>
+    <w:basedOn w:val="Standaard"/>
     <w:rsid w:val="00454F50"/>
     <w:pPr>
       <w:spacing w:after="120"/>
       <w:ind w:left="566"/>
     </w:pPr>
   </w:style>
-  <w:style w:type="paragraph" w:styleId="ListContinue3">
+  <w:style w:type="paragraph" w:styleId="Lijstvoortzetting3">
     <w:name w:val="List Continue 3"/>
-    <w:basedOn w:val="Normal"/>
+    <w:basedOn w:val="Standaard"/>
     <w:rsid w:val="00454F50"/>
     <w:pPr>
       <w:spacing w:after="120"/>
       <w:ind w:left="849"/>
     </w:pPr>
   </w:style>
-  <w:style w:type="paragraph" w:styleId="ListContinue4">
+  <w:style w:type="paragraph" w:styleId="Lijstvoortzetting4">
     <w:name w:val="List Continue 4"/>
-    <w:basedOn w:val="Normal"/>
+    <w:basedOn w:val="Standaard"/>
     <w:rsid w:val="00454F50"/>
     <w:pPr>
       <w:spacing w:after="120"/>
       <w:ind w:left="1132"/>
     </w:pPr>
   </w:style>
-  <w:style w:type="paragraph" w:styleId="ListContinue5">
+  <w:style w:type="paragraph" w:styleId="Lijstvoortzetting5">
     <w:name w:val="List Continue 5"/>
-    <w:basedOn w:val="Normal"/>
+    <w:basedOn w:val="Standaard"/>
     <w:rsid w:val="00454F50"/>
     <w:pPr>
       <w:spacing w:after="120"/>
       <w:ind w:left="1415"/>
     </w:pPr>
   </w:style>
-  <w:style w:type="paragraph" w:styleId="MacroText">
+  <w:style w:type="paragraph" w:styleId="Macrotekst">
     <w:name w:val="macro"/>
     <w:semiHidden/>
     <w:rsid w:val="00454F50"/>
@@ -5346,7 +5267,7 @@
       <w:rFonts w:ascii="Verdana" w:hAnsi="Verdana"/>
     </w:rPr>
   </w:style>
-  <w:style w:type="character" w:styleId="Emphasis">
+  <w:style w:type="character" w:styleId="Nadruk">
     <w:name w:val="Emphasis"/>
     <w:qFormat/>
     <w:rsid w:val="00454F50"/>
@@ -5355,47 +5276,47 @@
       <w:i/>
     </w:rPr>
   </w:style>
-  <w:style w:type="paragraph" w:styleId="NoteHeading">
+  <w:style w:type="paragraph" w:styleId="Notitiekop">
     <w:name w:val="Note Heading"/>
-    <w:basedOn w:val="Normal"/>
-    <w:next w:val="Normal"/>
-    <w:rsid w:val="00454F50"/>
-  </w:style>
-  <w:style w:type="paragraph" w:styleId="PlainText">
+    <w:basedOn w:val="Standaard"/>
+    <w:next w:val="Standaard"/>
+    <w:rsid w:val="00454F50"/>
+  </w:style>
+  <w:style w:type="paragraph" w:styleId="Tekstzonderopmaak">
     <w:name w:val="Plain Text"/>
-    <w:basedOn w:val="Normal"/>
+    <w:basedOn w:val="Standaard"/>
     <w:rsid w:val="00454F50"/>
     <w:rPr>
       <w:sz w:val="20"/>
     </w:rPr>
   </w:style>
-  <w:style w:type="character" w:styleId="PageNumber">
+  <w:style w:type="character" w:styleId="Paginanummer">
     <w:name w:val="page number"/>
-    <w:basedOn w:val="DefaultParagraphFont"/>
+    <w:basedOn w:val="Standaardalinea-lettertype"/>
     <w:rsid w:val="00454F50"/>
     <w:rPr>
       <w:rFonts w:ascii="Verdana" w:hAnsi="Verdana"/>
     </w:rPr>
   </w:style>
-  <w:style w:type="paragraph" w:styleId="BodyText">
+  <w:style w:type="paragraph" w:styleId="Plattetekst">
     <w:name w:val="Body Text"/>
-    <w:basedOn w:val="Normal"/>
+    <w:basedOn w:val="Standaard"/>
     <w:rsid w:val="00454F50"/>
     <w:pPr>
       <w:spacing w:after="120"/>
     </w:pPr>
   </w:style>
-  <w:style w:type="paragraph" w:styleId="BodyText2">
+  <w:style w:type="paragraph" w:styleId="Plattetekst2">
     <w:name w:val="Body Text 2"/>
-    <w:basedOn w:val="Normal"/>
+    <w:basedOn w:val="Standaard"/>
     <w:rsid w:val="00454F50"/>
     <w:pPr>
       <w:spacing w:after="120" w:line="480" w:lineRule="auto"/>
     </w:pPr>
   </w:style>
-  <w:style w:type="paragraph" w:styleId="BodyText3">
+  <w:style w:type="paragraph" w:styleId="Plattetekst3">
     <w:name w:val="Body Text 3"/>
-    <w:basedOn w:val="Normal"/>
+    <w:basedOn w:val="Standaard"/>
     <w:rsid w:val="00454F50"/>
     <w:pPr>
       <w:spacing w:after="120"/>
@@ -5404,43 +5325,43 @@
       <w:sz w:val="16"/>
     </w:rPr>
   </w:style>
-  <w:style w:type="paragraph" w:styleId="BodyTextFirstIndent">
+  <w:style w:type="paragraph" w:styleId="Platteteksteersteinspringing">
     <w:name w:val="Body Text First Indent"/>
-    <w:basedOn w:val="BodyText"/>
+    <w:basedOn w:val="Plattetekst"/>
     <w:rsid w:val="00454F50"/>
     <w:pPr>
       <w:ind w:firstLine="210"/>
     </w:pPr>
   </w:style>
-  <w:style w:type="paragraph" w:styleId="BodyTextIndent">
+  <w:style w:type="paragraph" w:styleId="Plattetekstinspringen">
     <w:name w:val="Body Text Indent"/>
-    <w:basedOn w:val="Normal"/>
+    <w:basedOn w:val="Standaard"/>
     <w:rsid w:val="00454F50"/>
     <w:pPr>
       <w:spacing w:after="120"/>
       <w:ind w:left="283"/>
     </w:pPr>
   </w:style>
-  <w:style w:type="paragraph" w:styleId="BodyTextFirstIndent2">
+  <w:style w:type="paragraph" w:styleId="Platteteksteersteinspringing2">
     <w:name w:val="Body Text First Indent 2"/>
-    <w:basedOn w:val="BodyTextIndent"/>
+    <w:basedOn w:val="Plattetekstinspringen"/>
     <w:rsid w:val="00454F50"/>
     <w:pPr>
       <w:ind w:firstLine="210"/>
     </w:pPr>
   </w:style>
-  <w:style w:type="paragraph" w:styleId="BodyTextIndent2">
+  <w:style w:type="paragraph" w:styleId="Plattetekstinspringen2">
     <w:name w:val="Body Text Indent 2"/>
-    <w:basedOn w:val="Normal"/>
+    <w:basedOn w:val="Standaard"/>
     <w:rsid w:val="00454F50"/>
     <w:pPr>
       <w:spacing w:after="120" w:line="480" w:lineRule="auto"/>
       <w:ind w:left="283"/>
     </w:pPr>
   </w:style>
-  <w:style w:type="paragraph" w:styleId="BodyTextIndent3">
+  <w:style w:type="paragraph" w:styleId="Plattetekstinspringen3">
     <w:name w:val="Body Text Indent 3"/>
-    <w:basedOn w:val="Normal"/>
+    <w:basedOn w:val="Standaard"/>
     <w:rsid w:val="00454F50"/>
     <w:pPr>
       <w:spacing w:after="120"/>
@@ -5450,25 +5371,25 @@
       <w:sz w:val="16"/>
     </w:rPr>
   </w:style>
-  <w:style w:type="character" w:styleId="LineNumber">
+  <w:style w:type="character" w:styleId="Regelnummer">
     <w:name w:val="line number"/>
-    <w:basedOn w:val="DefaultParagraphFont"/>
+    <w:basedOn w:val="Standaardalinea-lettertype"/>
     <w:rsid w:val="00454F50"/>
     <w:rPr>
       <w:rFonts w:ascii="Verdana" w:hAnsi="Verdana"/>
     </w:rPr>
   </w:style>
-  <w:style w:type="paragraph" w:styleId="NormalIndent">
+  <w:style w:type="paragraph" w:styleId="Standaardinspringing">
     <w:name w:val="Normal Indent"/>
-    <w:basedOn w:val="Normal"/>
+    <w:basedOn w:val="Standaard"/>
     <w:rsid w:val="003D5BAC"/>
     <w:pPr>
       <w:ind w:left="369"/>
     </w:pPr>
   </w:style>
-  <w:style w:type="paragraph" w:styleId="Subtitle">
+  <w:style w:type="paragraph" w:styleId="Ondertitel">
     <w:name w:val="Subtitle"/>
-    <w:basedOn w:val="Normal"/>
+    <w:basedOn w:val="Standaard"/>
     <w:qFormat/>
     <w:rsid w:val="00454F50"/>
     <w:pPr>
@@ -5480,15 +5401,15 @@
       <w:sz w:val="24"/>
     </w:rPr>
   </w:style>
-  <w:style w:type="paragraph" w:styleId="CommentText">
+  <w:style w:type="paragraph" w:styleId="Tekstopmerking">
     <w:name w:val="annotation text"/>
-    <w:basedOn w:val="Normal"/>
+    <w:basedOn w:val="Standaard"/>
     <w:semiHidden/>
     <w:rsid w:val="00454F50"/>
   </w:style>
-  <w:style w:type="paragraph" w:styleId="Title">
+  <w:style w:type="paragraph" w:styleId="Titel">
     <w:name w:val="Title"/>
-    <w:basedOn w:val="Normal"/>
+    <w:basedOn w:val="Standaard"/>
     <w:qFormat/>
     <w:rsid w:val="00454F50"/>
     <w:pPr>
@@ -5502,7 +5423,7 @@
       <w:sz w:val="32"/>
     </w:rPr>
   </w:style>
-  <w:style w:type="character" w:styleId="CommentReference">
+  <w:style w:type="character" w:styleId="Verwijzingopmerking">
     <w:name w:val="annotation reference"/>
     <w:semiHidden/>
     <w:rsid w:val="00454F50"/>
@@ -5511,7 +5432,7 @@
       <w:sz w:val="16"/>
     </w:rPr>
   </w:style>
-  <w:style w:type="character" w:styleId="FootnoteReference">
+  <w:style w:type="character" w:styleId="Voetnootmarkering">
     <w:name w:val="footnote reference"/>
     <w:semiHidden/>
     <w:rsid w:val="00454F50"/>
@@ -5520,17 +5441,17 @@
       <w:vertAlign w:val="superscript"/>
     </w:rPr>
   </w:style>
-  <w:style w:type="paragraph" w:styleId="FootnoteText">
+  <w:style w:type="paragraph" w:styleId="Voetnoottekst">
     <w:name w:val="footnote text"/>
-    <w:basedOn w:val="Normal"/>
-    <w:link w:val="FootnoteTextChar"/>
+    <w:basedOn w:val="Standaard"/>
+    <w:link w:val="VoetnoottekstChar"/>
     <w:uiPriority w:val="99"/>
     <w:rsid w:val="00454F50"/>
   </w:style>
   <w:style w:type="paragraph" w:customStyle="1" w:styleId="AClassification">
     <w:name w:val="A_Classification"/>
-    <w:basedOn w:val="Normal"/>
-    <w:next w:val="Normal"/>
+    <w:basedOn w:val="Standaard"/>
+    <w:next w:val="Standaard"/>
     <w:rsid w:val="00DE310B"/>
     <w:rPr>
       <w:snapToGrid w:val="0"/>
@@ -5539,7 +5460,7 @@
   </w:style>
   <w:style w:type="paragraph" w:customStyle="1" w:styleId="ADocumentData">
     <w:name w:val="A_DocumentData"/>
-    <w:basedOn w:val="Normal"/>
+    <w:basedOn w:val="Standaard"/>
     <w:rsid w:val="00DE310B"/>
     <w:pPr>
       <w:spacing w:line="200" w:lineRule="exact"/>
@@ -5547,7 +5468,7 @@
   </w:style>
   <w:style w:type="paragraph" w:customStyle="1" w:styleId="ADocumentHeadingLarge">
     <w:name w:val="A_DocumentHeading_Large"/>
-    <w:basedOn w:val="Normal"/>
+    <w:basedOn w:val="Standaard"/>
     <w:rsid w:val="00DE310B"/>
     <w:pPr>
       <w:jc w:val="right"/>
@@ -5559,7 +5480,7 @@
   </w:style>
   <w:style w:type="paragraph" w:customStyle="1" w:styleId="ADocumentHeading">
     <w:name w:val="A_DocumentHeading"/>
-    <w:basedOn w:val="Normal"/>
+    <w:basedOn w:val="Standaard"/>
     <w:qFormat/>
     <w:rsid w:val="00266F23"/>
     <w:pPr>
@@ -5570,9 +5491,9 @@
       <w:sz w:val="22"/>
     </w:rPr>
   </w:style>
-  <w:style w:type="paragraph" w:styleId="BalloonText">
+  <w:style w:type="paragraph" w:styleId="Ballontekst">
     <w:name w:val="Balloon Text"/>
-    <w:basedOn w:val="Normal"/>
+    <w:basedOn w:val="Standaard"/>
     <w:semiHidden/>
     <w:rsid w:val="00454F50"/>
     <w:rPr>
@@ -5581,15 +5502,15 @@
       <w:szCs w:val="16"/>
     </w:rPr>
   </w:style>
-  <w:style w:type="paragraph" w:styleId="E-mailSignature">
+  <w:style w:type="paragraph" w:styleId="E-mailhandtekening">
     <w:name w:val="E-mail Signature"/>
-    <w:basedOn w:val="Normal"/>
-    <w:rsid w:val="00454F50"/>
-  </w:style>
-  <w:style w:type="paragraph" w:styleId="HTMLPreformatted">
+    <w:basedOn w:val="Standaard"/>
+    <w:rsid w:val="00454F50"/>
+  </w:style>
+  <w:style w:type="paragraph" w:styleId="HTML-voorafopgemaakt">
     <w:name w:val="HTML Preformatted"/>
-    <w:basedOn w:val="Normal"/>
-    <w:link w:val="HTMLPreformattedChar"/>
+    <w:basedOn w:val="Standaard"/>
+    <w:link w:val="HTML-voorafopgemaaktChar"/>
     <w:uiPriority w:val="99"/>
     <w:rsid w:val="00454F50"/>
     <w:rPr>
@@ -5625,24 +5546,24 @@
       <w:iCs/>
     </w:rPr>
   </w:style>
-  <w:style w:type="character" w:styleId="HTMLAcronym">
+  <w:style w:type="character" w:styleId="HTML-acroniem">
     <w:name w:val="HTML Acronym"/>
-    <w:basedOn w:val="DefaultParagraphFont"/>
+    <w:basedOn w:val="Standaardalinea-lettertype"/>
     <w:rsid w:val="00454F50"/>
     <w:rPr>
       <w:rFonts w:ascii="Verdana" w:hAnsi="Verdana"/>
     </w:rPr>
   </w:style>
-  <w:style w:type="paragraph" w:styleId="HTMLAddress">
+  <w:style w:type="paragraph" w:styleId="HTML-adres">
     <w:name w:val="HTML Address"/>
-    <w:basedOn w:val="Normal"/>
+    <w:basedOn w:val="Standaard"/>
     <w:rsid w:val="00454F50"/>
     <w:rPr>
       <w:i/>
       <w:iCs/>
     </w:rPr>
   </w:style>
-  <w:style w:type="character" w:styleId="HTMLCite">
+  <w:style w:type="character" w:styleId="HTML-citaat">
     <w:name w:val="HTML Cite"/>
     <w:rsid w:val="00454F50"/>
     <w:rPr>
@@ -5651,7 +5572,7 @@
       <w:iCs/>
     </w:rPr>
   </w:style>
-  <w:style w:type="character" w:styleId="HTMLTypewriter">
+  <w:style w:type="character" w:styleId="HTML-schrijfmachine">
     <w:name w:val="HTML Typewriter"/>
     <w:rsid w:val="00454F50"/>
     <w:rPr>
@@ -5660,7 +5581,7 @@
       <w:szCs w:val="20"/>
     </w:rPr>
   </w:style>
-  <w:style w:type="character" w:styleId="HTMLKeyboard">
+  <w:style w:type="character" w:styleId="HTML-toetsenbord">
     <w:name w:val="HTML Keyboard"/>
     <w:rsid w:val="00454F50"/>
     <w:rPr>
@@ -5669,16 +5590,16 @@
       <w:szCs w:val="20"/>
     </w:rPr>
   </w:style>
-  <w:style w:type="character" w:styleId="HTMLSample">
+  <w:style w:type="character" w:styleId="HTML-voorbeeld">
     <w:name w:val="HTML Sample"/>
     <w:rsid w:val="00454F50"/>
     <w:rPr>
       <w:rFonts w:ascii="Verdana" w:hAnsi="Verdana" w:cs="Courier New"/>
     </w:rPr>
   </w:style>
-  <w:style w:type="paragraph" w:styleId="NormalWeb">
+  <w:style w:type="paragraph" w:styleId="Normaalweb">
     <w:name w:val="Normal (Web)"/>
-    <w:basedOn w:val="Normal"/>
+    <w:basedOn w:val="Standaard"/>
     <w:uiPriority w:val="99"/>
     <w:rsid w:val="00454F50"/>
     <w:rPr>
@@ -5686,10 +5607,10 @@
       <w:szCs w:val="24"/>
     </w:rPr>
   </w:style>
-  <w:style w:type="paragraph" w:styleId="CommentSubject">
+  <w:style w:type="paragraph" w:styleId="Onderwerpvanopmerking">
     <w:name w:val="annotation subject"/>
-    <w:basedOn w:val="CommentText"/>
-    <w:next w:val="CommentText"/>
+    <w:basedOn w:val="Tekstopmerking"/>
+    <w:next w:val="Tekstopmerking"/>
     <w:semiHidden/>
     <w:rsid w:val="00454F50"/>
     <w:rPr>
@@ -5698,7 +5619,7 @@
       <w:sz w:val="20"/>
     </w:rPr>
   </w:style>
-  <w:style w:type="character" w:styleId="Strong">
+  <w:style w:type="character" w:styleId="Zwaar">
     <w:name w:val="Strong"/>
     <w:uiPriority w:val="22"/>
     <w:qFormat/>
@@ -5711,7 +5632,7 @@
   </w:style>
   <w:style w:type="paragraph" w:customStyle="1" w:styleId="ADocumentDataHeading">
     <w:name w:val="A_DocumentDataHeading"/>
-    <w:basedOn w:val="Normal"/>
+    <w:basedOn w:val="Standaard"/>
     <w:rsid w:val="00DE310B"/>
     <w:pPr>
       <w:spacing w:line="180" w:lineRule="exact"/>
@@ -5722,8 +5643,8 @@
   </w:style>
   <w:style w:type="paragraph" w:customStyle="1" w:styleId="A1pt">
     <w:name w:val="A_1pt"/>
-    <w:basedOn w:val="Normal"/>
-    <w:next w:val="Normal"/>
+    <w:basedOn w:val="Standaard"/>
+    <w:next w:val="Standaard"/>
     <w:rsid w:val="00DE310B"/>
     <w:pPr>
       <w:spacing w:line="20" w:lineRule="exact"/>
@@ -5761,7 +5682,7 @@
   </w:style>
   <w:style w:type="paragraph" w:customStyle="1" w:styleId="AListBullets">
     <w:name w:val="A_ListBullets"/>
-    <w:basedOn w:val="Normal"/>
+    <w:basedOn w:val="Standaard"/>
     <w:rsid w:val="00DE310B"/>
     <w:pPr>
       <w:numPr>
@@ -5771,7 +5692,7 @@
   </w:style>
   <w:style w:type="paragraph" w:customStyle="1" w:styleId="AReturnFragment">
     <w:name w:val="A_ReturnFragment"/>
-    <w:basedOn w:val="Normal"/>
+    <w:basedOn w:val="Standaard"/>
     <w:rsid w:val="00DE310B"/>
     <w:pPr>
       <w:framePr w:h="1060" w:hRule="exact" w:wrap="around" w:vAnchor="page" w:hAnchor="margin" w:y="15435" w:anchorLock="1"/>
@@ -5796,8 +5717,8 @@
   </w:style>
   <w:style w:type="paragraph" w:customStyle="1" w:styleId="AParagraphHeading">
     <w:name w:val="A_ParagraphHeading"/>
-    <w:basedOn w:val="Normal"/>
-    <w:next w:val="Normal"/>
+    <w:basedOn w:val="Standaard"/>
+    <w:next w:val="Standaard"/>
     <w:rsid w:val="00DE310B"/>
     <w:pPr>
       <w:keepNext/>
@@ -5808,8 +5729,8 @@
   </w:style>
   <w:style w:type="paragraph" w:customStyle="1" w:styleId="ALargeHeading">
     <w:name w:val="A_LargeHeading"/>
-    <w:basedOn w:val="Normal"/>
-    <w:next w:val="Normal"/>
+    <w:basedOn w:val="Standaard"/>
+    <w:next w:val="Standaard"/>
     <w:link w:val="ALargeHeadingCharChar"/>
     <w:rsid w:val="00DE310B"/>
     <w:pPr>
@@ -5837,7 +5758,7 @@
   </w:style>
   <w:style w:type="paragraph" w:customStyle="1" w:styleId="AListDashes">
     <w:name w:val="A_ListDashes"/>
-    <w:basedOn w:val="Normal"/>
+    <w:basedOn w:val="Standaard"/>
     <w:rsid w:val="00DE310B"/>
     <w:pPr>
       <w:numPr>
@@ -5850,8 +5771,8 @@
   </w:style>
   <w:style w:type="paragraph" w:customStyle="1" w:styleId="AAttachment">
     <w:name w:val="A_Attachment"/>
-    <w:basedOn w:val="Normal"/>
-    <w:next w:val="Normal"/>
+    <w:basedOn w:val="Standaard"/>
+    <w:next w:val="Standaard"/>
     <w:rsid w:val="00DE310B"/>
     <w:pPr>
       <w:keepNext/>
@@ -5868,7 +5789,7 @@
   </w:style>
   <w:style w:type="paragraph" w:customStyle="1" w:styleId="ARemark">
     <w:name w:val="A_Remark"/>
-    <w:basedOn w:val="Normal"/>
+    <w:basedOn w:val="Standaard"/>
     <w:qFormat/>
     <w:rsid w:val="00DE310B"/>
     <w:rPr>
@@ -5898,7 +5819,7 @@
   </w:style>
   <w:style w:type="paragraph" w:customStyle="1" w:styleId="AFooterExpInvIndGray">
     <w:name w:val="A_Footer_Exp_InvInd_Gray"/>
-    <w:basedOn w:val="Footer"/>
+    <w:basedOn w:val="Voettekst"/>
     <w:rsid w:val="00DE310B"/>
     <w:pPr>
       <w:tabs>
@@ -5944,7 +5865,7 @@
   </w:style>
   <w:style w:type="paragraph" w:customStyle="1" w:styleId="ATextFrame">
     <w:name w:val="A_TextFrame"/>
-    <w:basedOn w:val="Normal"/>
+    <w:basedOn w:val="Standaard"/>
     <w:rsid w:val="00DE310B"/>
     <w:pPr>
       <w:framePr w:w="4706" w:h="1871" w:hRule="exact" w:wrap="around" w:vAnchor="page" w:hAnchor="page" w:x="1872" w:y="2836"/>
@@ -5952,8 +5873,8 @@
   </w:style>
   <w:style w:type="paragraph" w:customStyle="1" w:styleId="AUnnumberedHeading">
     <w:name w:val="A_UnnumberedHeading"/>
-    <w:basedOn w:val="Normal"/>
-    <w:next w:val="Normal"/>
+    <w:basedOn w:val="Standaard"/>
+    <w:next w:val="Standaard"/>
     <w:rsid w:val="00DE310B"/>
     <w:pPr>
       <w:ind w:left="-737"/>
@@ -5965,7 +5886,7 @@
   </w:style>
   <w:style w:type="paragraph" w:customStyle="1" w:styleId="AClassificationLarge">
     <w:name w:val="A_Classification_Large"/>
-    <w:basedOn w:val="Normal"/>
+    <w:basedOn w:val="Standaard"/>
     <w:qFormat/>
     <w:rsid w:val="00DE310B"/>
     <w:pPr>
@@ -5978,7 +5899,7 @@
   </w:style>
   <w:style w:type="paragraph" w:customStyle="1" w:styleId="ADocumentSubheading">
     <w:name w:val="A_DocumentSubheading"/>
-    <w:basedOn w:val="Normal"/>
+    <w:basedOn w:val="Standaard"/>
     <w:qFormat/>
     <w:rsid w:val="00DE310B"/>
     <w:pPr>
@@ -5990,7 +5911,7 @@
   </w:style>
   <w:style w:type="paragraph" w:customStyle="1" w:styleId="ATableData">
     <w:name w:val="A_TableData"/>
-    <w:basedOn w:val="Normal"/>
+    <w:basedOn w:val="Standaard"/>
     <w:rsid w:val="00DE310B"/>
     <w:pPr>
       <w:spacing w:line="320" w:lineRule="atLeast"/>
@@ -6006,7 +5927,7 @@
   </w:style>
   <w:style w:type="character" w:customStyle="1" w:styleId="ASymbolBullet">
     <w:name w:val="A_Symbol_Bullet"/>
-    <w:basedOn w:val="DefaultParagraphFont"/>
+    <w:basedOn w:val="Standaardalinea-lettertype"/>
     <w:rsid w:val="00DE310B"/>
     <w:rPr>
       <w:rFonts w:ascii="Wingdings" w:hAnsi="Wingdings"/>
@@ -6016,7 +5937,7 @@
   </w:style>
   <w:style w:type="character" w:customStyle="1" w:styleId="ASymbol">
     <w:name w:val="A_Symbol"/>
-    <w:basedOn w:val="DefaultParagraphFont"/>
+    <w:basedOn w:val="Standaardalinea-lettertype"/>
     <w:rsid w:val="00DE310B"/>
     <w:rPr>
       <w:rFonts w:ascii="Wingdings" w:hAnsi="Wingdings"/>
@@ -6031,8 +5952,8 @@
   </w:style>
   <w:style w:type="paragraph" w:customStyle="1" w:styleId="AAttachmentHeading1">
     <w:name w:val="A_Attachment_Heading1"/>
-    <w:basedOn w:val="Normal"/>
-    <w:next w:val="Normal"/>
+    <w:basedOn w:val="Standaard"/>
+    <w:next w:val="Standaard"/>
     <w:rsid w:val="00DE310B"/>
     <w:pPr>
       <w:keepNext/>
@@ -6048,8 +5969,8 @@
   </w:style>
   <w:style w:type="paragraph" w:customStyle="1" w:styleId="AAttachmentHeading1Sized">
     <w:name w:val="A_Attachment_Heading1_Sized"/>
-    <w:basedOn w:val="Normal"/>
-    <w:next w:val="Normal"/>
+    <w:basedOn w:val="Standaard"/>
+    <w:next w:val="Standaard"/>
     <w:rsid w:val="00DE310B"/>
     <w:pPr>
       <w:keepNext/>
@@ -6065,8 +5986,8 @@
   </w:style>
   <w:style w:type="paragraph" w:customStyle="1" w:styleId="AAttachmentHeading2">
     <w:name w:val="A_Attachment_Heading2"/>
-    <w:basedOn w:val="Normal"/>
-    <w:next w:val="Normal"/>
+    <w:basedOn w:val="Standaard"/>
+    <w:next w:val="Standaard"/>
     <w:rsid w:val="00DE310B"/>
     <w:pPr>
       <w:keepNext/>
@@ -6081,8 +6002,8 @@
   </w:style>
   <w:style w:type="paragraph" w:customStyle="1" w:styleId="AAttachmentHeading2Sized">
     <w:name w:val="A_Attachment_Heading2_Sized"/>
-    <w:basedOn w:val="Normal"/>
-    <w:next w:val="Normal"/>
+    <w:basedOn w:val="Standaard"/>
+    <w:next w:val="Standaard"/>
     <w:rsid w:val="00DE310B"/>
     <w:pPr>
       <w:keepNext/>
@@ -6098,8 +6019,8 @@
   </w:style>
   <w:style w:type="paragraph" w:customStyle="1" w:styleId="AAttachmentHeading3">
     <w:name w:val="A_Attachment_Heading3"/>
-    <w:basedOn w:val="Normal"/>
-    <w:next w:val="Normal"/>
+    <w:basedOn w:val="Standaard"/>
+    <w:next w:val="Standaard"/>
     <w:qFormat/>
     <w:rsid w:val="00DE310B"/>
     <w:pPr>
@@ -6115,8 +6036,8 @@
   </w:style>
   <w:style w:type="paragraph" w:customStyle="1" w:styleId="AAttachmentHeading3Sized">
     <w:name w:val="A_Attachment_Heading3_Sized"/>
-    <w:basedOn w:val="Normal"/>
-    <w:next w:val="Normal"/>
+    <w:basedOn w:val="Standaard"/>
+    <w:next w:val="Standaard"/>
     <w:rsid w:val="00DE310B"/>
     <w:pPr>
       <w:keepNext/>
@@ -6132,8 +6053,8 @@
   </w:style>
   <w:style w:type="paragraph" w:customStyle="1" w:styleId="AAttachmentSized">
     <w:name w:val="A_Attachment_Sized"/>
-    <w:basedOn w:val="Normal"/>
-    <w:next w:val="Normal"/>
+    <w:basedOn w:val="Standaard"/>
+    <w:next w:val="Standaard"/>
     <w:rsid w:val="00DE310B"/>
     <w:pPr>
       <w:keepNext/>
@@ -6149,8 +6070,8 @@
   </w:style>
   <w:style w:type="paragraph" w:customStyle="1" w:styleId="AHeading1Sized">
     <w:name w:val="A_Heading1_Sized"/>
-    <w:basedOn w:val="Normal"/>
-    <w:next w:val="Normal"/>
+    <w:basedOn w:val="Standaard"/>
+    <w:next w:val="Standaard"/>
     <w:rsid w:val="00DE310B"/>
     <w:pPr>
       <w:keepNext/>
@@ -6166,8 +6087,8 @@
   </w:style>
   <w:style w:type="paragraph" w:customStyle="1" w:styleId="AHeading2Sized">
     <w:name w:val="A_Heading2_Sized"/>
-    <w:basedOn w:val="Normal"/>
-    <w:next w:val="Normal"/>
+    <w:basedOn w:val="Standaard"/>
+    <w:next w:val="Standaard"/>
     <w:rsid w:val="00DE310B"/>
     <w:pPr>
       <w:keepNext/>
@@ -6183,8 +6104,8 @@
   </w:style>
   <w:style w:type="paragraph" w:customStyle="1" w:styleId="AHeading3Sized">
     <w:name w:val="A_Heading3_Sized"/>
-    <w:basedOn w:val="Normal"/>
-    <w:next w:val="Normal"/>
+    <w:basedOn w:val="Standaard"/>
+    <w:next w:val="Standaard"/>
     <w:rsid w:val="00DE310B"/>
     <w:pPr>
       <w:keepNext/>
@@ -6200,8 +6121,8 @@
   </w:style>
   <w:style w:type="paragraph" w:customStyle="1" w:styleId="AFirstLineInvInd">
     <w:name w:val="A_FirstLineInvInd"/>
-    <w:basedOn w:val="Normal"/>
-    <w:next w:val="Normal"/>
+    <w:basedOn w:val="Standaard"/>
+    <w:next w:val="Standaard"/>
     <w:qFormat/>
     <w:rsid w:val="00DE310B"/>
     <w:pPr>
@@ -6210,8 +6131,8 @@
   </w:style>
   <w:style w:type="paragraph" w:customStyle="1" w:styleId="AFirstLineInvIndSized">
     <w:name w:val="A_FirstLineInvInd_Sized"/>
-    <w:basedOn w:val="Normal"/>
-    <w:next w:val="Normal"/>
+    <w:basedOn w:val="Standaard"/>
+    <w:next w:val="Standaard"/>
     <w:rsid w:val="00DE310B"/>
     <w:pPr>
       <w:ind w:hanging="737"/>
@@ -6222,8 +6143,8 @@
   </w:style>
   <w:style w:type="paragraph" w:customStyle="1" w:styleId="ALargeHeadingHeading1">
     <w:name w:val="A_LargeHeading_Heading1"/>
-    <w:basedOn w:val="Normal"/>
-    <w:next w:val="Normal"/>
+    <w:basedOn w:val="Standaard"/>
+    <w:next w:val="Standaard"/>
     <w:qFormat/>
     <w:rsid w:val="00DE310B"/>
     <w:pPr>
@@ -6240,8 +6161,8 @@
   </w:style>
   <w:style w:type="paragraph" w:customStyle="1" w:styleId="ALargeHeadingHeading1Sized">
     <w:name w:val="A_LargeHeading_Heading1_Sized"/>
-    <w:basedOn w:val="Normal"/>
-    <w:next w:val="Normal"/>
+    <w:basedOn w:val="Standaard"/>
+    <w:next w:val="Standaard"/>
     <w:rsid w:val="00DE310B"/>
     <w:pPr>
       <w:keepNext/>
@@ -6257,8 +6178,8 @@
   </w:style>
   <w:style w:type="paragraph" w:customStyle="1" w:styleId="ALargeHeadingHeading2">
     <w:name w:val="A_LargeHeading_Heading2"/>
-    <w:basedOn w:val="Normal"/>
-    <w:next w:val="Normal"/>
+    <w:basedOn w:val="Standaard"/>
+    <w:next w:val="Standaard"/>
     <w:rsid w:val="00DE310B"/>
     <w:pPr>
       <w:keepNext/>
@@ -6273,8 +6194,8 @@
   </w:style>
   <w:style w:type="paragraph" w:customStyle="1" w:styleId="ALargeHeadingHeading2Sized">
     <w:name w:val="A_LargeHeading_Heading2_Sized"/>
-    <w:basedOn w:val="Normal"/>
-    <w:next w:val="Normal"/>
+    <w:basedOn w:val="Standaard"/>
+    <w:next w:val="Standaard"/>
     <w:rsid w:val="00DE310B"/>
     <w:pPr>
       <w:keepNext/>
@@ -6290,8 +6211,8 @@
   </w:style>
   <w:style w:type="paragraph" w:customStyle="1" w:styleId="ALargeHeadingHeading3">
     <w:name w:val="A_LargeHeading_Heading3"/>
-    <w:basedOn w:val="Normal"/>
-    <w:next w:val="Normal"/>
+    <w:basedOn w:val="Standaard"/>
+    <w:next w:val="Standaard"/>
     <w:qFormat/>
     <w:rsid w:val="00DE310B"/>
     <w:pPr>
@@ -6307,8 +6228,8 @@
   </w:style>
   <w:style w:type="paragraph" w:customStyle="1" w:styleId="ALargeHeadingHeading3Sized">
     <w:name w:val="A_LargeHeading_Heading3_Sized"/>
-    <w:basedOn w:val="Normal"/>
-    <w:next w:val="Normal"/>
+    <w:basedOn w:val="Standaard"/>
+    <w:next w:val="Standaard"/>
     <w:rsid w:val="00DE310B"/>
     <w:pPr>
       <w:keepNext/>
@@ -6325,7 +6246,7 @@
   <w:style w:type="paragraph" w:customStyle="1" w:styleId="ALargeHeadingHeadings">
     <w:name w:val="A_LargeHeading_Headings"/>
     <w:basedOn w:val="ALargeHeading"/>
-    <w:next w:val="Normal"/>
+    <w:next w:val="Standaard"/>
     <w:rsid w:val="00DE310B"/>
     <w:pPr>
       <w:numPr>
@@ -6335,8 +6256,8 @@
   </w:style>
   <w:style w:type="paragraph" w:customStyle="1" w:styleId="ALargeHeadingHeadingsSized">
     <w:name w:val="A_LargeHeading_Headings_Sized"/>
-    <w:basedOn w:val="Normal"/>
-    <w:next w:val="Normal"/>
+    <w:basedOn w:val="Standaard"/>
+    <w:next w:val="Standaard"/>
     <w:rsid w:val="00DE310B"/>
     <w:pPr>
       <w:keepNext/>
@@ -6352,8 +6273,8 @@
   </w:style>
   <w:style w:type="paragraph" w:customStyle="1" w:styleId="ALargeHeadingSized">
     <w:name w:val="A_LargeHeading_Sized"/>
-    <w:basedOn w:val="Normal"/>
-    <w:next w:val="Normal"/>
+    <w:basedOn w:val="Standaard"/>
+    <w:next w:val="Standaard"/>
     <w:rsid w:val="00DE310B"/>
     <w:pPr>
       <w:keepNext/>
@@ -6369,7 +6290,7 @@
   </w:style>
   <w:style w:type="paragraph" w:customStyle="1" w:styleId="AListBulletsSized">
     <w:name w:val="A_ListBullets_Sized"/>
-    <w:basedOn w:val="Normal"/>
+    <w:basedOn w:val="Standaard"/>
     <w:rsid w:val="00DE310B"/>
     <w:pPr>
       <w:keepLines/>
@@ -6383,7 +6304,7 @@
   </w:style>
   <w:style w:type="paragraph" w:customStyle="1" w:styleId="AListCharacters">
     <w:name w:val="A_ListCharacters"/>
-    <w:basedOn w:val="Normal"/>
+    <w:basedOn w:val="Standaard"/>
     <w:qFormat/>
     <w:rsid w:val="00DE310B"/>
     <w:pPr>
@@ -6394,7 +6315,7 @@
   </w:style>
   <w:style w:type="paragraph" w:customStyle="1" w:styleId="AListCharactersSized">
     <w:name w:val="A_ListCharacters_Sized"/>
-    <w:basedOn w:val="Normal"/>
+    <w:basedOn w:val="Standaard"/>
     <w:qFormat/>
     <w:rsid w:val="00DE310B"/>
     <w:pPr>
@@ -6410,7 +6331,7 @@
   </w:style>
   <w:style w:type="paragraph" w:customStyle="1" w:styleId="AListDashesSized">
     <w:name w:val="A_ListDashes_Sized"/>
-    <w:basedOn w:val="Normal"/>
+    <w:basedOn w:val="Standaard"/>
     <w:rsid w:val="00DE310B"/>
     <w:pPr>
       <w:keepNext/>
@@ -6425,7 +6346,7 @@
   </w:style>
   <w:style w:type="paragraph" w:customStyle="1" w:styleId="AListNumbers">
     <w:name w:val="A_ListNumbers"/>
-    <w:basedOn w:val="Normal"/>
+    <w:basedOn w:val="Standaard"/>
     <w:rsid w:val="00DE310B"/>
     <w:pPr>
       <w:numPr>
@@ -6435,7 +6356,7 @@
   </w:style>
   <w:style w:type="paragraph" w:customStyle="1" w:styleId="AListNumbersSized">
     <w:name w:val="A_ListNumbers_Sized"/>
-    <w:basedOn w:val="Normal"/>
+    <w:basedOn w:val="Standaard"/>
     <w:rsid w:val="00DE310B"/>
     <w:pPr>
       <w:numPr>
@@ -6448,7 +6369,7 @@
   </w:style>
   <w:style w:type="paragraph" w:customStyle="1" w:styleId="ANormalSized">
     <w:name w:val="A_Normal_Sized"/>
-    <w:basedOn w:val="Normal"/>
+    <w:basedOn w:val="Standaard"/>
     <w:rsid w:val="00DE310B"/>
     <w:rPr>
       <w:sz w:val="16"/>
@@ -6456,7 +6377,7 @@
   </w:style>
   <w:style w:type="paragraph" w:customStyle="1" w:styleId="AParagraphHeadingSized">
     <w:name w:val="A_ParagraphHeading_Sized"/>
-    <w:basedOn w:val="Normal"/>
+    <w:basedOn w:val="Standaard"/>
     <w:next w:val="ANormalSized"/>
     <w:rsid w:val="00DE310B"/>
     <w:pPr>
@@ -6482,7 +6403,7 @@
   </w:style>
   <w:style w:type="paragraph" w:customStyle="1" w:styleId="AUnnumberedHeadingSized">
     <w:name w:val="A_UnnumberedHeading_Sized"/>
-    <w:basedOn w:val="Normal"/>
+    <w:basedOn w:val="Standaard"/>
     <w:next w:val="ANormalSized"/>
     <w:rsid w:val="00DE310B"/>
     <w:pPr>
@@ -6495,8 +6416,8 @@
   </w:style>
   <w:style w:type="paragraph" w:customStyle="1" w:styleId="AFormHeading">
     <w:name w:val="A_FormHeading"/>
-    <w:basedOn w:val="Normal"/>
-    <w:next w:val="Normal"/>
+    <w:basedOn w:val="Standaard"/>
+    <w:next w:val="Standaard"/>
     <w:rsid w:val="00DE310B"/>
     <w:rPr>
       <w:b/>
@@ -6514,7 +6435,7 @@
   </w:style>
   <w:style w:type="paragraph" w:customStyle="1" w:styleId="ANormalInvInd">
     <w:name w:val="A_Normal_InvInd"/>
-    <w:basedOn w:val="Normal"/>
+    <w:basedOn w:val="Standaard"/>
     <w:qFormat/>
     <w:rsid w:val="00DE310B"/>
     <w:pPr>
@@ -6547,9 +6468,9 @@
       <w:sz w:val="16"/>
     </w:rPr>
   </w:style>
-  <w:style w:type="table" w:styleId="TableGrid">
+  <w:style w:type="table" w:styleId="Tabelraster">
     <w:name w:val="Table Grid"/>
-    <w:basedOn w:val="TableNormal"/>
+    <w:basedOn w:val="Standaardtabel"/>
     <w:rsid w:val="00BB32FB"/>
     <w:tblPr>
       <w:tblBorders>
@@ -6564,7 +6485,7 @@
   </w:style>
   <w:style w:type="table" w:customStyle="1" w:styleId="ATable">
     <w:name w:val="A_Table"/>
-    <w:basedOn w:val="TableNormal"/>
+    <w:basedOn w:val="Standaardtabel"/>
     <w:rsid w:val="00DE310B"/>
     <w:tblPr>
       <w:tblStyleRowBandSize w:val="1"/>
@@ -6624,7 +6545,7 @@
   </w:style>
   <w:style w:type="paragraph" w:customStyle="1" w:styleId="DecimalAligned">
     <w:name w:val="Decimal Aligned"/>
-    <w:basedOn w:val="Normal"/>
+    <w:basedOn w:val="Standaard"/>
     <w:uiPriority w:val="40"/>
     <w:qFormat/>
     <w:rsid w:val="0051749E"/>
@@ -6639,9 +6560,9 @@
       <w:sz w:val="22"/>
     </w:rPr>
   </w:style>
-  <w:style w:type="character" w:customStyle="1" w:styleId="FootnoteTextChar">
-    <w:name w:val="Footnote Text Char"/>
-    <w:link w:val="FootnoteText"/>
+  <w:style w:type="character" w:customStyle="1" w:styleId="VoetnoottekstChar">
+    <w:name w:val="Voetnoottekst Char"/>
+    <w:link w:val="Voetnoottekst"/>
     <w:uiPriority w:val="99"/>
     <w:rsid w:val="0051749E"/>
     <w:rPr>
@@ -6650,7 +6571,7 @@
       <w:lang w:val="nl-NL"/>
     </w:rPr>
   </w:style>
-  <w:style w:type="character" w:styleId="SubtleEmphasis">
+  <w:style w:type="character" w:styleId="Subtielebenadrukking">
     <w:name w:val="Subtle Emphasis"/>
     <w:uiPriority w:val="19"/>
     <w:qFormat/>
@@ -6667,7 +6588,7 @@
   </w:style>
   <w:style w:type="table" w:customStyle="1" w:styleId="LightShading-Accent11">
     <w:name w:val="Light Shading - Accent 11"/>
-    <w:basedOn w:val="TableNormal"/>
+    <w:basedOn w:val="Standaardtabel"/>
     <w:uiPriority w:val="60"/>
     <w:rsid w:val="0051749E"/>
     <w:rPr>
@@ -6762,7 +6683,7 @@
   </w:style>
   <w:style w:type="table" w:customStyle="1" w:styleId="ATableColored">
     <w:name w:val="A_Table_Colored"/>
-    <w:basedOn w:val="TableNormal"/>
+    <w:basedOn w:val="Standaardtabel"/>
     <w:rsid w:val="00DE310B"/>
     <w:pPr>
       <w:ind w:left="113" w:right="113"/>
@@ -6815,20 +6736,20 @@
       </w:tcPr>
     </w:tblStylePr>
   </w:style>
-  <w:style w:type="paragraph" w:styleId="Bibliography">
+  <w:style w:type="paragraph" w:styleId="Bibliografie">
     <w:name w:val="Bibliography"/>
-    <w:basedOn w:val="Normal"/>
-    <w:next w:val="Normal"/>
+    <w:basedOn w:val="Standaard"/>
+    <w:next w:val="Standaard"/>
     <w:uiPriority w:val="37"/>
     <w:semiHidden/>
     <w:unhideWhenUsed/>
     <w:rsid w:val="00791023"/>
   </w:style>
-  <w:style w:type="paragraph" w:styleId="IntenseQuote">
+  <w:style w:type="paragraph" w:styleId="Duidelijkcitaat">
     <w:name w:val="Intense Quote"/>
-    <w:basedOn w:val="Normal"/>
-    <w:next w:val="Normal"/>
-    <w:link w:val="IntenseQuoteChar"/>
+    <w:basedOn w:val="Standaard"/>
+    <w:next w:val="Standaard"/>
+    <w:link w:val="DuidelijkcitaatChar"/>
     <w:uiPriority w:val="30"/>
     <w:qFormat/>
     <w:rsid w:val="00791023"/>
@@ -6847,9 +6768,9 @@
       <w:color w:val="4F81BD"/>
     </w:rPr>
   </w:style>
-  <w:style w:type="character" w:customStyle="1" w:styleId="IntenseQuoteChar">
-    <w:name w:val="Intense Quote Char"/>
-    <w:link w:val="IntenseQuote"/>
+  <w:style w:type="character" w:customStyle="1" w:styleId="DuidelijkcitaatChar">
+    <w:name w:val="Duidelijk citaat Char"/>
+    <w:link w:val="Duidelijkcitaat"/>
     <w:uiPriority w:val="30"/>
     <w:rsid w:val="00791023"/>
     <w:rPr>
@@ -6863,9 +6784,9 @@
       <w:lang w:val="nl-NL"/>
     </w:rPr>
   </w:style>
-  <w:style w:type="paragraph" w:styleId="ListParagraph">
+  <w:style w:type="paragraph" w:styleId="Lijstalinea">
     <w:name w:val="List Paragraph"/>
-    <w:basedOn w:val="Normal"/>
+    <w:basedOn w:val="Standaard"/>
     <w:uiPriority w:val="34"/>
     <w:qFormat/>
     <w:rsid w:val="00791023"/>
@@ -6873,7 +6794,7 @@
       <w:ind w:left="567"/>
     </w:pPr>
   </w:style>
-  <w:style w:type="paragraph" w:styleId="NoSpacing">
+  <w:style w:type="paragraph" w:styleId="Geenafstand">
     <w:name w:val="No Spacing"/>
     <w:uiPriority w:val="1"/>
     <w:qFormat/>
@@ -6883,11 +6804,11 @@
       <w:sz w:val="18"/>
     </w:rPr>
   </w:style>
-  <w:style w:type="paragraph" w:styleId="Quote">
+  <w:style w:type="paragraph" w:styleId="Citaat">
     <w:name w:val="Quote"/>
-    <w:basedOn w:val="Normal"/>
-    <w:next w:val="Normal"/>
-    <w:link w:val="QuoteChar"/>
+    <w:basedOn w:val="Standaard"/>
+    <w:next w:val="Standaard"/>
+    <w:link w:val="CitaatChar"/>
     <w:uiPriority w:val="29"/>
     <w:qFormat/>
     <w:rsid w:val="00791023"/>
@@ -6897,9 +6818,9 @@
       <w:color w:val="000000"/>
     </w:rPr>
   </w:style>
-  <w:style w:type="character" w:customStyle="1" w:styleId="QuoteChar">
-    <w:name w:val="Quote Char"/>
-    <w:link w:val="Quote"/>
+  <w:style w:type="character" w:customStyle="1" w:styleId="CitaatChar">
+    <w:name w:val="Citaat Char"/>
+    <w:link w:val="Citaat"/>
     <w:uiPriority w:val="29"/>
     <w:rsid w:val="00791023"/>
     <w:rPr>
@@ -6911,10 +6832,10 @@
       <w:lang w:val="nl-NL"/>
     </w:rPr>
   </w:style>
-  <w:style w:type="paragraph" w:styleId="TOCHeading">
+  <w:style w:type="paragraph" w:styleId="Kopvaninhoudsopgave">
     <w:name w:val="TOC Heading"/>
-    <w:basedOn w:val="Heading1"/>
-    <w:next w:val="Normal"/>
+    <w:basedOn w:val="Kop1"/>
+    <w:next w:val="Standaard"/>
     <w:uiPriority w:val="39"/>
     <w:semiHidden/>
     <w:unhideWhenUsed/>
@@ -6936,7 +6857,7 @@
   </w:style>
   <w:style w:type="paragraph" w:customStyle="1" w:styleId="AListPlain">
     <w:name w:val="A_ListPlain"/>
-    <w:basedOn w:val="Normal"/>
+    <w:basedOn w:val="Standaard"/>
     <w:rsid w:val="00DE310B"/>
     <w:pPr>
       <w:numPr>
@@ -6946,7 +6867,7 @@
   </w:style>
   <w:style w:type="paragraph" w:customStyle="1" w:styleId="AListPlainSized">
     <w:name w:val="A_ListPlain_Sized"/>
-    <w:basedOn w:val="Normal"/>
+    <w:basedOn w:val="Standaard"/>
     <w:rsid w:val="00DE310B"/>
     <w:pPr>
       <w:numPr>
@@ -6959,7 +6880,7 @@
   </w:style>
   <w:style w:type="paragraph" w:customStyle="1" w:styleId="AListPlainHang">
     <w:name w:val="A_ListPlain_Hang"/>
-    <w:basedOn w:val="Normal"/>
+    <w:basedOn w:val="Standaard"/>
     <w:qFormat/>
     <w:rsid w:val="00DE310B"/>
     <w:pPr>
@@ -6970,7 +6891,7 @@
   </w:style>
   <w:style w:type="numbering" w:customStyle="1" w:styleId="AListBulletsTemplate">
     <w:name w:val="A_ListBullets_Template"/>
-    <w:basedOn w:val="NoList"/>
+    <w:basedOn w:val="Geenlijst"/>
     <w:rsid w:val="00DE310B"/>
     <w:pPr>
       <w:numPr>
@@ -6980,7 +6901,7 @@
   </w:style>
   <w:style w:type="numbering" w:customStyle="1" w:styleId="AListCharactersTemplate">
     <w:name w:val="A_ListCharacters_Template"/>
-    <w:basedOn w:val="NoList"/>
+    <w:basedOn w:val="Geenlijst"/>
     <w:rsid w:val="00DE310B"/>
     <w:pPr>
       <w:numPr>
@@ -6990,7 +6911,7 @@
   </w:style>
   <w:style w:type="numbering" w:customStyle="1" w:styleId="AListDashesTemplate">
     <w:name w:val="A_ListDashes_Template"/>
-    <w:basedOn w:val="NoList"/>
+    <w:basedOn w:val="Geenlijst"/>
     <w:rsid w:val="00DE310B"/>
     <w:pPr>
       <w:numPr>
@@ -7000,7 +6921,7 @@
   </w:style>
   <w:style w:type="numbering" w:customStyle="1" w:styleId="AListNumbersTemplate">
     <w:name w:val="A_ListNumbers_Template"/>
-    <w:basedOn w:val="NoList"/>
+    <w:basedOn w:val="Geenlijst"/>
     <w:rsid w:val="00DE310B"/>
     <w:pPr>
       <w:numPr>
@@ -7010,7 +6931,7 @@
   </w:style>
   <w:style w:type="numbering" w:customStyle="1" w:styleId="AListPlainTemplate">
     <w:name w:val="A_ListPlain_Template"/>
-    <w:basedOn w:val="NoList"/>
+    <w:basedOn w:val="Geenlijst"/>
     <w:rsid w:val="00DE310B"/>
     <w:pPr>
       <w:numPr>
@@ -7020,7 +6941,7 @@
   </w:style>
   <w:style w:type="numbering" w:customStyle="1" w:styleId="AListPlainHangTemplate">
     <w:name w:val="A_ListPlain_Hang_Template"/>
-    <w:basedOn w:val="NoList"/>
+    <w:basedOn w:val="Geenlijst"/>
     <w:rsid w:val="00DE310B"/>
     <w:pPr>
       <w:numPr>
@@ -7030,7 +6951,7 @@
   </w:style>
   <w:style w:type="paragraph" w:customStyle="1" w:styleId="ADocumentHeadingLetter">
     <w:name w:val="A_DocumentHeading_Letter"/>
-    <w:basedOn w:val="Normal"/>
+    <w:basedOn w:val="Standaard"/>
     <w:rsid w:val="00DE310B"/>
     <w:pPr>
       <w:framePr w:w="3289" w:wrap="around" w:vAnchor="page" w:hAnchor="page" w:x="7485" w:y="710"/>
@@ -7043,8 +6964,8 @@
   </w:style>
   <w:style w:type="paragraph" w:customStyle="1" w:styleId="AAttachmentHeading1SmallMargin">
     <w:name w:val="A_Attachment_Heading1_SmallMargin"/>
-    <w:basedOn w:val="Normal"/>
-    <w:next w:val="Normal"/>
+    <w:basedOn w:val="Standaard"/>
+    <w:next w:val="Standaard"/>
     <w:rsid w:val="00DE310B"/>
     <w:pPr>
       <w:keepNext/>
@@ -7060,8 +6981,8 @@
   </w:style>
   <w:style w:type="paragraph" w:customStyle="1" w:styleId="AAttachmentHeading2SmallMargin">
     <w:name w:val="A_Attachment_Heading2_SmallMargin"/>
-    <w:basedOn w:val="Normal"/>
-    <w:next w:val="Normal"/>
+    <w:basedOn w:val="Standaard"/>
+    <w:next w:val="Standaard"/>
     <w:rsid w:val="00DE310B"/>
     <w:pPr>
       <w:keepNext/>
@@ -7076,8 +6997,8 @@
   </w:style>
   <w:style w:type="paragraph" w:customStyle="1" w:styleId="AAttachmentHeading3SmallMargin">
     <w:name w:val="A_Attachment_Heading3_SmallMargin"/>
-    <w:basedOn w:val="Normal"/>
-    <w:next w:val="Normal"/>
+    <w:basedOn w:val="Standaard"/>
+    <w:next w:val="Standaard"/>
     <w:rsid w:val="00DE310B"/>
     <w:pPr>
       <w:keepNext/>
@@ -7092,8 +7013,8 @@
   </w:style>
   <w:style w:type="paragraph" w:customStyle="1" w:styleId="AAttachmentSmallMargin">
     <w:name w:val="A_Attachment_SmallMargin"/>
-    <w:basedOn w:val="Normal"/>
-    <w:next w:val="Normal"/>
+    <w:basedOn w:val="Standaard"/>
+    <w:next w:val="Standaard"/>
     <w:rsid w:val="00DE310B"/>
     <w:pPr>
       <w:keepNext/>
@@ -7110,8 +7031,8 @@
   </w:style>
   <w:style w:type="paragraph" w:customStyle="1" w:styleId="AFirstLineInvIndSmallMargin">
     <w:name w:val="A_FirstLineInvInd_SmallMargin"/>
-    <w:basedOn w:val="Normal"/>
-    <w:next w:val="Normal"/>
+    <w:basedOn w:val="Standaard"/>
+    <w:next w:val="Standaard"/>
     <w:rsid w:val="00DE310B"/>
     <w:pPr>
       <w:ind w:left="737" w:hanging="737"/>
@@ -7119,7 +7040,7 @@
   </w:style>
   <w:style w:type="paragraph" w:customStyle="1" w:styleId="AFooterExtraLargeAlignedTabs">
     <w:name w:val="A_Footer_ExtraLarge_AlignedTabs"/>
-    <w:basedOn w:val="Normal"/>
+    <w:basedOn w:val="Standaard"/>
     <w:rsid w:val="00DE310B"/>
     <w:pPr>
       <w:tabs>
@@ -7129,7 +7050,7 @@
   </w:style>
   <w:style w:type="paragraph" w:customStyle="1" w:styleId="AFooterExtraLargeAlignedTabs33mm">
     <w:name w:val="A_Footer_ExtraLarge_AlignedTabs_33mm"/>
-    <w:basedOn w:val="Normal"/>
+    <w:basedOn w:val="Standaard"/>
     <w:rsid w:val="00DE310B"/>
     <w:pPr>
       <w:tabs>
@@ -7140,8 +7061,8 @@
   </w:style>
   <w:style w:type="paragraph" w:customStyle="1" w:styleId="AHeading1SmallMargin">
     <w:name w:val="A_Heading1_SmallMargin"/>
-    <w:basedOn w:val="Heading1"/>
-    <w:next w:val="Normal"/>
+    <w:basedOn w:val="Kop1"/>
+    <w:next w:val="Standaard"/>
     <w:rsid w:val="00DE310B"/>
     <w:pPr>
       <w:numPr>
@@ -7154,8 +7075,8 @@
   </w:style>
   <w:style w:type="paragraph" w:customStyle="1" w:styleId="AHeading2SmallMargin">
     <w:name w:val="A_Heading2_SmallMargin"/>
-    <w:basedOn w:val="Heading2"/>
-    <w:next w:val="Normal"/>
+    <w:basedOn w:val="Kop2"/>
+    <w:next w:val="Standaard"/>
     <w:rsid w:val="00DE310B"/>
     <w:pPr>
       <w:numPr>
@@ -7165,8 +7086,8 @@
   </w:style>
   <w:style w:type="paragraph" w:customStyle="1" w:styleId="AHeading3SmallMargin">
     <w:name w:val="A_Heading3_SmallMargin"/>
-    <w:basedOn w:val="Heading3"/>
-    <w:next w:val="Normal"/>
+    <w:basedOn w:val="Kop3"/>
+    <w:next w:val="Standaard"/>
     <w:rsid w:val="00DE310B"/>
     <w:pPr>
       <w:numPr>
@@ -7176,8 +7097,8 @@
   </w:style>
   <w:style w:type="paragraph" w:customStyle="1" w:styleId="ALargeHeadingHeading1SmallMargin">
     <w:name w:val="A_LargeHeading_Heading1_SmallMargin"/>
-    <w:basedOn w:val="Normal"/>
-    <w:next w:val="Normal"/>
+    <w:basedOn w:val="Standaard"/>
+    <w:next w:val="Standaard"/>
     <w:rsid w:val="00DE310B"/>
     <w:pPr>
       <w:keepNext/>
@@ -7193,8 +7114,8 @@
   </w:style>
   <w:style w:type="paragraph" w:customStyle="1" w:styleId="ALargeHeadingHeading2SmallMargin">
     <w:name w:val="A_LargeHeading_Heading2_SmallMargin"/>
-    <w:basedOn w:val="Normal"/>
-    <w:next w:val="Normal"/>
+    <w:basedOn w:val="Standaard"/>
+    <w:next w:val="Standaard"/>
     <w:rsid w:val="00DE310B"/>
     <w:pPr>
       <w:keepNext/>
@@ -7209,8 +7130,8 @@
   </w:style>
   <w:style w:type="paragraph" w:customStyle="1" w:styleId="ALargeHeadingHeading3SmallMargin">
     <w:name w:val="A_LargeHeading_Heading3_SmallMargin"/>
-    <w:basedOn w:val="Normal"/>
-    <w:next w:val="Normal"/>
+    <w:basedOn w:val="Standaard"/>
+    <w:next w:val="Standaard"/>
     <w:rsid w:val="00DE310B"/>
     <w:pPr>
       <w:keepNext/>
@@ -7225,8 +7146,8 @@
   </w:style>
   <w:style w:type="paragraph" w:customStyle="1" w:styleId="ALargeHeadingHeadingsSmallMargin">
     <w:name w:val="A_LargeHeading_Headings_SmallMargin"/>
-    <w:basedOn w:val="Normal"/>
-    <w:next w:val="Normal"/>
+    <w:basedOn w:val="Standaard"/>
+    <w:next w:val="Standaard"/>
     <w:rsid w:val="00DE310B"/>
     <w:pPr>
       <w:keepNext/>
@@ -7243,8 +7164,8 @@
   </w:style>
   <w:style w:type="paragraph" w:customStyle="1" w:styleId="ALargeHeadingSmallMargin">
     <w:name w:val="A_LargeHeading_SmallMargin"/>
-    <w:basedOn w:val="Normal"/>
-    <w:next w:val="Normal"/>
+    <w:basedOn w:val="Standaard"/>
+    <w:next w:val="Standaard"/>
     <w:rsid w:val="00DE310B"/>
     <w:pPr>
       <w:keepNext/>
@@ -7258,12 +7179,12 @@
   </w:style>
   <w:style w:type="paragraph" w:customStyle="1" w:styleId="ANormalInvIndSmallMargin">
     <w:name w:val="A_Normal_InvInd_SmallMargin"/>
-    <w:basedOn w:val="Normal"/>
+    <w:basedOn w:val="Standaard"/>
     <w:rsid w:val="00DE310B"/>
   </w:style>
   <w:style w:type="paragraph" w:customStyle="1" w:styleId="AParagraphHeadingInvIndSmallMargin">
     <w:name w:val="A_ParagraphHeading_InvInd_SmallMargin"/>
-    <w:basedOn w:val="Normal"/>
+    <w:basedOn w:val="Standaard"/>
     <w:next w:val="ANormalInvIndSmallMargin"/>
     <w:rsid w:val="00DE310B"/>
     <w:pPr>
@@ -7275,7 +7196,7 @@
   </w:style>
   <w:style w:type="paragraph" w:customStyle="1" w:styleId="ASenderDataNoFrame">
     <w:name w:val="A_SenderData_NoFrame"/>
-    <w:basedOn w:val="Normal"/>
+    <w:basedOn w:val="Standaard"/>
     <w:rsid w:val="00DE310B"/>
     <w:rPr>
       <w:sz w:val="14"/>
@@ -7283,8 +7204,8 @@
   </w:style>
   <w:style w:type="paragraph" w:customStyle="1" w:styleId="AUnnumberedHeadingSmallMargin">
     <w:name w:val="A_UnnumberedHeading_SmallMargin"/>
-    <w:basedOn w:val="Normal"/>
-    <w:next w:val="Normal"/>
+    <w:basedOn w:val="Standaard"/>
+    <w:next w:val="Standaard"/>
     <w:rsid w:val="00DE310B"/>
     <w:rPr>
       <w:color w:val="0560BB"/>
@@ -7293,7 +7214,7 @@
   </w:style>
   <w:style w:type="paragraph" w:customStyle="1" w:styleId="AFooterColor">
     <w:name w:val="A_Footer_Color"/>
-    <w:basedOn w:val="Normal"/>
+    <w:basedOn w:val="Standaard"/>
     <w:rsid w:val="00DE310B"/>
     <w:rPr>
       <w:noProof/>
@@ -7309,10 +7230,10 @@
       <w:jc w:val="right"/>
     </w:pPr>
   </w:style>
-  <w:style w:type="character" w:customStyle="1" w:styleId="Heading2Char">
-    <w:name w:val="Heading 2 Char"/>
-    <w:basedOn w:val="DefaultParagraphFont"/>
-    <w:link w:val="Heading2"/>
+  <w:style w:type="character" w:customStyle="1" w:styleId="Kop2Char">
+    <w:name w:val="Kop 2 Char"/>
+    <w:basedOn w:val="Standaardalinea-lettertype"/>
+    <w:link w:val="Kop2"/>
     <w:uiPriority w:val="9"/>
     <w:rsid w:val="00944E3B"/>
     <w:rPr>
@@ -7326,10 +7247,10 @@
       <w14:ligatures w14:val="none"/>
     </w:rPr>
   </w:style>
-  <w:style w:type="character" w:customStyle="1" w:styleId="Heading3Char">
-    <w:name w:val="Heading 3 Char"/>
-    <w:basedOn w:val="DefaultParagraphFont"/>
-    <w:link w:val="Heading3"/>
+  <w:style w:type="character" w:customStyle="1" w:styleId="Kop3Char">
+    <w:name w:val="Kop 3 Char"/>
+    <w:basedOn w:val="Standaardalinea-lettertype"/>
+    <w:link w:val="Kop3"/>
     <w:uiPriority w:val="9"/>
     <w:rsid w:val="00944E3B"/>
     <w:rPr>
@@ -7342,10 +7263,10 @@
       <w14:ligatures w14:val="none"/>
     </w:rPr>
   </w:style>
-  <w:style w:type="character" w:customStyle="1" w:styleId="HTMLPreformattedChar">
-    <w:name w:val="HTML Preformatted Char"/>
-    <w:basedOn w:val="DefaultParagraphFont"/>
-    <w:link w:val="HTMLPreformatted"/>
+  <w:style w:type="character" w:customStyle="1" w:styleId="HTML-voorafopgemaaktChar">
+    <w:name w:val="HTML - vooraf opgemaakt Char"/>
+    <w:basedOn w:val="Standaardalinea-lettertype"/>
+    <w:link w:val="HTML-voorafopgemaakt"/>
     <w:uiPriority w:val="99"/>
     <w:rsid w:val="00944E3B"/>
     <w:rPr>

</xml_diff>